<commit_message>
Se completa con más comandos git el documento
</commit_message>
<xml_diff>
--- a/Sobre GIT/sobre git y github.docx
+++ b/Sobre GIT/sobre git y github.docx
@@ -225,23 +225,7 @@
             <w:rFonts w:cs="Segoe UI"/>
             <w:color w:val="FF4700"/>
           </w:rPr>
-          <w:t>Fue</w:t>
-        </w:r>
-        <w:r>
-          <w:rPr>
-            <w:rStyle w:val="Hipervnculo"/>
-            <w:rFonts w:cs="Segoe UI"/>
-            <w:color w:val="FF4700"/>
-          </w:rPr>
-          <w:t>n</w:t>
-        </w:r>
-        <w:r>
-          <w:rPr>
-            <w:rStyle w:val="Hipervnculo"/>
-            <w:rFonts w:cs="Segoe UI"/>
-            <w:color w:val="FF4700"/>
-          </w:rPr>
-          <w:t>te</w:t>
+          <w:t>Fuente</w:t>
         </w:r>
       </w:hyperlink>
       <w:r>
@@ -3043,6 +3027,19 @@
       </w:r>
       <w:proofErr w:type="spellEnd"/>
       <w:r>
+        <w:t xml:space="preserve"> add .      // todos los ficheros</w:t>
+      </w:r>
+    </w:p>
+    <w:p>
+      <w:pPr>
+        <w:pStyle w:val="CEeIConsola"/>
+      </w:pPr>
+      <w:proofErr w:type="spellStart"/>
+      <w:r>
+        <w:t>git</w:t>
+      </w:r>
+      <w:proofErr w:type="spellEnd"/>
+      <w:r>
         <w:t xml:space="preserve"> </w:t>
       </w:r>
       <w:proofErr w:type="spellStart"/>
@@ -3051,7 +3048,21 @@
       </w:r>
       <w:proofErr w:type="spellEnd"/>
       <w:r>
-        <w:t xml:space="preserve"> .      // todos los ficheros</w:t>
+        <w:t xml:space="preserve"> *.</w:t>
+      </w:r>
+      <w:proofErr w:type="spellStart"/>
+      <w:r>
+        <w:t>html</w:t>
+      </w:r>
+      <w:proofErr w:type="spellEnd"/>
+    </w:p>
+    <w:p/>
+    <w:p>
+      <w:pPr>
+        <w:pStyle w:val="CEeISINormal"/>
+      </w:pPr>
+      <w:r>
+        <w:t>//Confirmar los cambios (hacer una todo del proyecto, enviarlo al repositorio)</w:t>
       </w:r>
     </w:p>
     <w:p>
@@ -3068,81 +3079,214 @@
       </w:r>
       <w:proofErr w:type="spellStart"/>
       <w:r>
+        <w:t>commit</w:t>
+      </w:r>
+      <w:proofErr w:type="spellEnd"/>
+      <w:r>
+        <w:t xml:space="preserve"> -m “Comentario con sentido”</w:t>
+      </w:r>
+    </w:p>
+    <w:p>
+      <w:pPr>
+        <w:pStyle w:val="CEeISINormal"/>
+        <w:pBdr>
+          <w:bottom w:val="single" w:sz="6" w:space="7" w:color="auto"/>
+        </w:pBdr>
+      </w:pPr>
+      <w:r>
+        <w:t>Es obligatorio un comentario si no le escribimos el parámetro -m nos abrirá el editor por defecto</w:t>
+      </w:r>
+      <w:r>
+        <w:t>.</w:t>
+      </w:r>
+    </w:p>
+    <w:p>
+      <w:pPr>
+        <w:pStyle w:val="CEeISINormal"/>
+      </w:pPr>
+      <w:r>
+        <w:t xml:space="preserve">Trabajo con </w:t>
+      </w:r>
+      <w:proofErr w:type="spellStart"/>
+      <w:r>
+        <w:t>Github</w:t>
+      </w:r>
+      <w:proofErr w:type="spellEnd"/>
+    </w:p>
+    <w:p>
+      <w:pPr>
+        <w:pStyle w:val="CEeISINormal"/>
+      </w:pPr>
+      <w:r>
+        <w:t>Esto significa subir a un repositorio en la nube para poder compartir un repositorio o acceder a él desde cualquier dispositivo.</w:t>
+      </w:r>
+    </w:p>
+    <w:p>
+      <w:pPr>
+        <w:pStyle w:val="CEeISINormal"/>
+      </w:pPr>
+      <w:r>
+        <w:t xml:space="preserve">Se crea el repositorio en </w:t>
+      </w:r>
+      <w:proofErr w:type="spellStart"/>
+      <w:r>
+        <w:t>Github</w:t>
+      </w:r>
+      <w:proofErr w:type="spellEnd"/>
+      <w:r>
+        <w:t xml:space="preserve"> (Se pueden ver los pasos en este video, por ejemplo.  </w:t>
+      </w:r>
+      <w:hyperlink r:id="rId11" w:history="1">
+        <w:r>
+          <w:rPr>
+            <w:rStyle w:val="Hipervnculo"/>
+          </w:rPr>
+          <w:t>https://www.youtube.com/watch?v=PW_A-lOpVV0&amp;t=2818s</w:t>
+        </w:r>
+      </w:hyperlink>
+      <w:r>
+        <w:t>)</w:t>
+      </w:r>
+    </w:p>
+    <w:p>
+      <w:pPr>
+        <w:pStyle w:val="CEeISINormal"/>
+      </w:pPr>
+      <w:r>
+        <w:drawing>
+          <wp:inline distT="0" distB="0" distL="0" distR="0" wp14:anchorId="0A837515" wp14:editId="16B902AF">
+            <wp:extent cx="5400040" cy="3321685"/>
+            <wp:effectExtent l="0" t="0" r="0" b="0"/>
+            <wp:docPr id="4" name="Imagen 4" descr="Interfaz de usuario gráfica, Texto, Aplicación, Correo electrónico&#10;&#10;Descripción generada automáticamente"/>
+            <wp:cNvGraphicFramePr>
+              <a:graphicFrameLocks xmlns:a="http://schemas.openxmlformats.org/drawingml/2006/main" noChangeAspect="1"/>
+            </wp:cNvGraphicFramePr>
+            <a:graphic xmlns:a="http://schemas.openxmlformats.org/drawingml/2006/main">
+              <a:graphicData uri="http://schemas.openxmlformats.org/drawingml/2006/picture">
+                <pic:pic xmlns:pic="http://schemas.openxmlformats.org/drawingml/2006/picture">
+                  <pic:nvPicPr>
+                    <pic:cNvPr id="4" name="Imagen 4" descr="Interfaz de usuario gráfica, Texto, Aplicación, Correo electrónico&#10;&#10;Descripción generada automáticamente"/>
+                    <pic:cNvPicPr/>
+                  </pic:nvPicPr>
+                  <pic:blipFill>
+                    <a:blip r:embed="rId12"/>
+                    <a:stretch>
+                      <a:fillRect/>
+                    </a:stretch>
+                  </pic:blipFill>
+                  <pic:spPr>
+                    <a:xfrm>
+                      <a:off x="0" y="0"/>
+                      <a:ext cx="5400040" cy="3321685"/>
+                    </a:xfrm>
+                    <a:prstGeom prst="rect">
+                      <a:avLst/>
+                    </a:prstGeom>
+                  </pic:spPr>
+                </pic:pic>
+              </a:graphicData>
+            </a:graphic>
+          </wp:inline>
+        </w:drawing>
+      </w:r>
+    </w:p>
+    <w:p>
+      <w:pPr>
+        <w:pStyle w:val="CEeISINormal"/>
+      </w:pPr>
+      <w:r>
+        <w:lastRenderedPageBreak/>
+        <w:t xml:space="preserve">Lo más sencillo es crear el repositorio primero en </w:t>
+      </w:r>
+      <w:proofErr w:type="spellStart"/>
+      <w:r>
+        <w:t>github</w:t>
+      </w:r>
+      <w:proofErr w:type="spellEnd"/>
+      <w:r>
+        <w:t xml:space="preserve"> y después enlazarlo con nuestro repositorio local. Basta con copiar las 3 instrucciones del segundo bloque.</w:t>
+      </w:r>
+    </w:p>
+    <w:p>
+      <w:pPr>
+        <w:pStyle w:val="CEeIConsola"/>
+      </w:pPr>
+      <w:r>
+        <w:t xml:space="preserve">Git </w:t>
+      </w:r>
+      <w:proofErr w:type="spellStart"/>
+      <w:r>
+        <w:t>push</w:t>
+      </w:r>
+      <w:proofErr w:type="spellEnd"/>
+      <w:r>
+        <w:t xml:space="preserve"> -u </w:t>
+      </w:r>
+      <w:proofErr w:type="spellStart"/>
+      <w:r>
+        <w:t>origin</w:t>
+      </w:r>
+      <w:proofErr w:type="spellEnd"/>
+      <w:r>
+        <w:t xml:space="preserve"> </w:t>
+      </w:r>
+      <w:proofErr w:type="spellStart"/>
+      <w:r>
+        <w:t>main</w:t>
+      </w:r>
+      <w:proofErr w:type="spellEnd"/>
+      <w:r>
+        <w:t xml:space="preserve">    </w:t>
+      </w:r>
+      <w:r>
+        <w:tab/>
+        <w:t xml:space="preserve">//sube toda la rama </w:t>
+      </w:r>
+      <w:proofErr w:type="spellStart"/>
+      <w:r>
+        <w:t>main</w:t>
+      </w:r>
+      <w:proofErr w:type="spellEnd"/>
+    </w:p>
+    <w:p>
+      <w:pPr>
+        <w:pStyle w:val="CEeISINormal"/>
+      </w:pPr>
+      <w:r>
+        <w:t xml:space="preserve">La operativa más frecuente serán 3 </w:t>
+      </w:r>
+      <w:proofErr w:type="spellStart"/>
+      <w:r>
+        <w:t>gits</w:t>
+      </w:r>
+      <w:proofErr w:type="spellEnd"/>
+      <w:r>
+        <w:t xml:space="preserve"> </w:t>
+      </w:r>
+      <w:proofErr w:type="spellStart"/>
+      <w:r>
         <w:t>add</w:t>
       </w:r>
       <w:proofErr w:type="spellEnd"/>
       <w:r>
-        <w:t xml:space="preserve"> *.</w:t>
-      </w:r>
-      <w:proofErr w:type="spellStart"/>
-      <w:r>
-        <w:t>html</w:t>
-      </w:r>
-      <w:proofErr w:type="spellEnd"/>
-    </w:p>
-    <w:p/>
-    <w:p>
-      <w:pPr>
-        <w:pStyle w:val="CEeISINormal"/>
-      </w:pPr>
-      <w:r>
-        <w:t>//Confirmar los cambios (hacer una todo del proyecto, enviarlo al repositorio)</w:t>
-      </w:r>
-    </w:p>
-    <w:p>
-      <w:pPr>
-        <w:pStyle w:val="CEeIConsola"/>
-      </w:pPr>
-      <w:proofErr w:type="spellStart"/>
-      <w:r>
-        <w:t>git</w:t>
-      </w:r>
-      <w:proofErr w:type="spellEnd"/>
-      <w:r>
-        <w:t xml:space="preserve"> </w:t>
-      </w:r>
-      <w:proofErr w:type="spellStart"/>
-      <w:r>
-        <w:t>commit</w:t>
-      </w:r>
-      <w:proofErr w:type="spellEnd"/>
-      <w:r>
-        <w:t xml:space="preserve"> -m “Comentario con sentido”</w:t>
-      </w:r>
-    </w:p>
-    <w:p>
-      <w:pPr>
-        <w:pStyle w:val="CEeISINormal"/>
-      </w:pPr>
-      <w:r>
-        <w:t>Es obligatorio un comentario si no le escribimos el parámetro -m nos abrirá el editor por defecto</w:t>
-      </w:r>
-    </w:p>
-    <w:p>
-      <w:pPr>
-        <w:pStyle w:val="CEeISINormal"/>
-      </w:pPr>
-      <w:r>
-        <w:t xml:space="preserve">En </w:t>
-      </w:r>
-      <w:proofErr w:type="spellStart"/>
-      <w:r>
-        <w:t>Github</w:t>
-      </w:r>
-      <w:proofErr w:type="spellEnd"/>
-      <w:r>
-        <w:t xml:space="preserve"> primero creamos el repositorio</w:t>
-      </w:r>
-    </w:p>
-    <w:p>
-      <w:pPr>
-        <w:pStyle w:val="CEeISINormal"/>
-      </w:pPr>
-    </w:p>
-    <w:p>
-      <w:pPr>
-        <w:pStyle w:val="CEeISINormal"/>
-      </w:pPr>
+        <w:t xml:space="preserve">, </w:t>
+      </w:r>
+      <w:proofErr w:type="spellStart"/>
+      <w:r>
+        <w:t>commint</w:t>
+      </w:r>
+      <w:proofErr w:type="spellEnd"/>
+      <w:r>
+        <w:t xml:space="preserve"> -m y </w:t>
+      </w:r>
+      <w:proofErr w:type="spellStart"/>
+      <w:r>
+        <w:t>push</w:t>
+      </w:r>
+      <w:proofErr w:type="spellEnd"/>
+      <w:r>
+        <w:t>.</w:t>
+      </w:r>
     </w:p>
     <w:p>
       <w:pPr>
@@ -3331,7 +3475,7 @@
                     </pic:cNvPicPr>
                   </pic:nvPicPr>
                   <pic:blipFill>
-                    <a:blip r:embed="rId11">
+                    <a:blip r:embed="rId13">
                       <a:extLst>
                         <a:ext uri="{28A0092B-C50C-407E-A947-70E740481C1C}">
                           <a14:useLocalDpi xmlns:a14="http://schemas.microsoft.com/office/drawing/2010/main" val="0"/>
@@ -4332,6 +4476,7 @@
   <w:style w:type="character" w:default="1" w:styleId="Fuentedeprrafopredeter">
     <w:name w:val="Default Paragraph Font"/>
     <w:uiPriority w:val="1"/>
+    <w:semiHidden/>
     <w:unhideWhenUsed/>
   </w:style>
   <w:style w:type="table" w:default="1" w:styleId="Tablanormal">
@@ -4770,6 +4915,18 @@
     <w:basedOn w:val="Fuentedeprrafopredeter"/>
     <w:rsid w:val="008E44ED"/>
   </w:style>
+  <w:style w:type="character" w:styleId="Mencinsinresolver">
+    <w:name w:val="Unresolved Mention"/>
+    <w:basedOn w:val="Fuentedeprrafopredeter"/>
+    <w:uiPriority w:val="99"/>
+    <w:semiHidden/>
+    <w:unhideWhenUsed/>
+    <w:rsid w:val="00090BDF"/>
+    <w:rPr>
+      <w:color w:val="605E5C"/>
+      <w:shd w:val="clear" w:color="auto" w:fill="E1DFDD"/>
+    </w:rPr>
+  </w:style>
 </w:styles>
 </file>
 

</xml_diff>

<commit_message>
añado la carpeta secretos
</commit_message>
<xml_diff>
--- a/Sobre GIT/sobre git y github.docx
+++ b/Sobre GIT/sobre git y github.docx
@@ -242,7 +242,15 @@
         <w:pStyle w:val="CEeISITitulo2"/>
       </w:pPr>
       <w:r>
-        <w:t>8 Razones por las que debes usar Git</w:t>
+        <w:t xml:space="preserve">8 </w:t>
+      </w:r>
+      <w:proofErr w:type="gramStart"/>
+      <w:r>
+        <w:t>Razones</w:t>
+      </w:r>
+      <w:proofErr w:type="gramEnd"/>
+      <w:r>
+        <w:t xml:space="preserve"> por las que debes usar Git</w:t>
       </w:r>
     </w:p>
     <w:p>
@@ -278,7 +286,25 @@
           <w:color w:val="4A4A4A"/>
           <w:spacing w:val="5"/>
         </w:rPr>
-        <w:t> (donde estuvieron?!), es un software de gestión de versiones diseñado por </w:t>
+        <w:t> (</w:t>
+      </w:r>
+      <w:proofErr w:type="gramStart"/>
+      <w:r>
+        <w:rPr>
+          <w:rFonts w:ascii="Source Sans Pro" w:hAnsi="Source Sans Pro"/>
+          <w:color w:val="4A4A4A"/>
+          <w:spacing w:val="5"/>
+        </w:rPr>
+        <w:t>donde estuvieron?</w:t>
+      </w:r>
+      <w:proofErr w:type="gramEnd"/>
+      <w:r>
+        <w:rPr>
+          <w:rFonts w:ascii="Source Sans Pro" w:hAnsi="Source Sans Pro"/>
+          <w:color w:val="4A4A4A"/>
+          <w:spacing w:val="5"/>
+        </w:rPr>
+        <w:t>!), es un software de gestión de versiones diseñado por </w:t>
       </w:r>
       <w:hyperlink r:id="rId8" w:history="1">
         <w:r>
@@ -407,8 +433,54 @@
           <w:color w:val="4A4A4A"/>
           <w:spacing w:val="5"/>
         </w:rPr>
-        <w:t>1- Trabajo colaborativo. Cómo hacemos para trabajar varios desarrolladores en un mismo archivo? Qué versión es la final? Cómo hacemos para que nuestros cambios no sobrescriban los de mis compañeros?</w:t>
-      </w:r>
+        <w:t xml:space="preserve">1- Trabajo colaborativo. </w:t>
+      </w:r>
+      <w:proofErr w:type="gramStart"/>
+      <w:r>
+        <w:rPr>
+          <w:rFonts w:ascii="Source Sans Pro" w:hAnsi="Source Sans Pro"/>
+          <w:color w:val="4A4A4A"/>
+          <w:spacing w:val="5"/>
+        </w:rPr>
+        <w:t>Cómo hacemos para trabajar varios desarrolladores en un mismo archivo?</w:t>
+      </w:r>
+      <w:proofErr w:type="gramEnd"/>
+      <w:r>
+        <w:rPr>
+          <w:rFonts w:ascii="Source Sans Pro" w:hAnsi="Source Sans Pro"/>
+          <w:color w:val="4A4A4A"/>
+          <w:spacing w:val="5"/>
+        </w:rPr>
+        <w:t xml:space="preserve"> </w:t>
+      </w:r>
+      <w:proofErr w:type="gramStart"/>
+      <w:r>
+        <w:rPr>
+          <w:rFonts w:ascii="Source Sans Pro" w:hAnsi="Source Sans Pro"/>
+          <w:color w:val="4A4A4A"/>
+          <w:spacing w:val="5"/>
+        </w:rPr>
+        <w:t>Qué versión es la final?</w:t>
+      </w:r>
+      <w:proofErr w:type="gramEnd"/>
+      <w:r>
+        <w:rPr>
+          <w:rFonts w:ascii="Source Sans Pro" w:hAnsi="Source Sans Pro"/>
+          <w:color w:val="4A4A4A"/>
+          <w:spacing w:val="5"/>
+        </w:rPr>
+        <w:t xml:space="preserve"> </w:t>
+      </w:r>
+      <w:proofErr w:type="gramStart"/>
+      <w:r>
+        <w:rPr>
+          <w:rFonts w:ascii="Source Sans Pro" w:hAnsi="Source Sans Pro"/>
+          <w:color w:val="4A4A4A"/>
+          <w:spacing w:val="5"/>
+        </w:rPr>
+        <w:t>Cómo hacemos para que nuestros cambios no sobrescriban los de mis compañeros?</w:t>
+      </w:r>
+      <w:proofErr w:type="gramEnd"/>
     </w:p>
     <w:p>
       <w:pPr>
@@ -443,7 +515,25 @@
           <w:color w:val="4A4A4A"/>
           <w:spacing w:val="5"/>
         </w:rPr>
-        <w:t xml:space="preserve"> es la única forma de volver atrás en un mismo archivo, eso teniendo en cuenta que el archivo o el editor tengan la historia del mismo, de lo contrario, estamos perdidos.</w:t>
+        <w:t xml:space="preserve"> es la única forma de volver atrás en un mismo archivo, eso teniendo en cuenta que el archivo o el editor tengan la historia </w:t>
+      </w:r>
+      <w:proofErr w:type="gramStart"/>
+      <w:r>
+        <w:rPr>
+          <w:rFonts w:ascii="Source Sans Pro" w:hAnsi="Source Sans Pro"/>
+          <w:color w:val="4A4A4A"/>
+          <w:spacing w:val="5"/>
+        </w:rPr>
+        <w:t>del mismo</w:t>
+      </w:r>
+      <w:proofErr w:type="gramEnd"/>
+      <w:r>
+        <w:rPr>
+          <w:rFonts w:ascii="Source Sans Pro" w:hAnsi="Source Sans Pro"/>
+          <w:color w:val="4A4A4A"/>
+          <w:spacing w:val="5"/>
+        </w:rPr>
+        <w:t>, de lo contrario, estamos perdidos.</w:t>
       </w:r>
       <w:r>
         <w:rPr>
@@ -579,8 +669,18 @@
           <w:color w:val="4A4A4A"/>
           <w:spacing w:val="5"/>
         </w:rPr>
-        <w:t>. Quienes tienen permiso a que archivos, cómo nos ponemos de acuerdo para editar código sin pisar el trabajo del otro, cómo evitamos que se borre o pierda parte del trabajo por algún error?</w:t>
-      </w:r>
+        <w:t xml:space="preserve">. Quienes tienen permiso a que archivos, </w:t>
+      </w:r>
+      <w:proofErr w:type="gramStart"/>
+      <w:r>
+        <w:rPr>
+          <w:rFonts w:ascii="Source Sans Pro" w:hAnsi="Source Sans Pro"/>
+          <w:color w:val="4A4A4A"/>
+          <w:spacing w:val="5"/>
+        </w:rPr>
+        <w:t>cómo nos ponemos de acuerdo para editar código sin pisar el trabajo del otro, cómo evitamos que se borre o pierda parte del trabajo por algún error?</w:t>
+      </w:r>
+      <w:proofErr w:type="gramEnd"/>
     </w:p>
     <w:p>
       <w:pPr>
@@ -678,7 +778,25 @@
           <w:color w:val="4A4A4A"/>
           <w:spacing w:val="5"/>
         </w:rPr>
-        <w:t> (despliegue) de un proyecto, al subir solamente los cambios (no los archivos cambiados, sólo los cambios!), que en Git se conoce como "</w:t>
+        <w:t> (despliegue) de un proyecto, al subir solamente los cambios (</w:t>
+      </w:r>
+      <w:proofErr w:type="gramStart"/>
+      <w:r>
+        <w:rPr>
+          <w:rFonts w:ascii="Source Sans Pro" w:hAnsi="Source Sans Pro"/>
+          <w:color w:val="4A4A4A"/>
+          <w:spacing w:val="5"/>
+        </w:rPr>
+        <w:t>no los archivos cambiados, sólo los cambios!</w:t>
+      </w:r>
+      <w:proofErr w:type="gramEnd"/>
+      <w:r>
+        <w:rPr>
+          <w:rFonts w:ascii="Source Sans Pro" w:hAnsi="Source Sans Pro"/>
+          <w:color w:val="4A4A4A"/>
+          <w:spacing w:val="5"/>
+        </w:rPr>
+        <w:t>), que en Git se conoce como "</w:t>
       </w:r>
       <w:proofErr w:type="spellStart"/>
       <w:r>
@@ -830,6 +948,7 @@
           <w:spacing w:val="5"/>
         </w:rPr>
       </w:pPr>
+      <w:proofErr w:type="gramStart"/>
       <w:r>
         <w:rPr>
           <w:rFonts w:ascii="Source Sans Pro" w:hAnsi="Source Sans Pro"/>
@@ -893,6 +1012,7 @@
         </w:rPr>
         <w:t xml:space="preserve"> y enviarnos su resultado), dejándonos tiempo libre para cosas más productivas!</w:t>
       </w:r>
+      <w:proofErr w:type="gramEnd"/>
     </w:p>
     <w:p>
       <w:pPr>
@@ -955,7 +1075,27 @@
           <w:color w:val="4A4A4A"/>
           <w:spacing w:val="5"/>
         </w:rPr>
-        <w:t>"master"</w:t>
+        <w:t>"</w:t>
+      </w:r>
+      <w:proofErr w:type="gramStart"/>
+      <w:r>
+        <w:rPr>
+          <w:rStyle w:val="Textoennegrita"/>
+          <w:rFonts w:ascii="Source Sans Pro" w:hAnsi="Source Sans Pro"/>
+          <w:color w:val="4A4A4A"/>
+          <w:spacing w:val="5"/>
+        </w:rPr>
+        <w:t>master</w:t>
+      </w:r>
+      <w:proofErr w:type="gramEnd"/>
+      <w:r>
+        <w:rPr>
+          <w:rStyle w:val="Textoennegrita"/>
+          <w:rFonts w:ascii="Source Sans Pro" w:hAnsi="Source Sans Pro"/>
+          <w:color w:val="4A4A4A"/>
+          <w:spacing w:val="5"/>
+        </w:rPr>
+        <w:t>"</w:t>
       </w:r>
       <w:r>
         <w:rPr>
@@ -1009,7 +1149,27 @@
           <w:color w:val="4A4A4A"/>
           <w:spacing w:val="5"/>
         </w:rPr>
-        <w:t>"master"</w:t>
+        <w:t>"</w:t>
+      </w:r>
+      <w:proofErr w:type="gramStart"/>
+      <w:r>
+        <w:rPr>
+          <w:rStyle w:val="Textoennegrita"/>
+          <w:rFonts w:ascii="Source Sans Pro" w:hAnsi="Source Sans Pro"/>
+          <w:color w:val="4A4A4A"/>
+          <w:spacing w:val="5"/>
+        </w:rPr>
+        <w:t>master</w:t>
+      </w:r>
+      <w:proofErr w:type="gramEnd"/>
+      <w:r>
+        <w:rPr>
+          <w:rStyle w:val="Textoennegrita"/>
+          <w:rFonts w:ascii="Source Sans Pro" w:hAnsi="Source Sans Pro"/>
+          <w:color w:val="4A4A4A"/>
+          <w:spacing w:val="5"/>
+        </w:rPr>
+        <w:t>"</w:t>
       </w:r>
       <w:r>
         <w:rPr>
@@ -1098,7 +1258,27 @@
           <w:color w:val="4A4A4A"/>
           <w:spacing w:val="5"/>
         </w:rPr>
-        <w:t>"master"</w:t>
+        <w:t>"</w:t>
+      </w:r>
+      <w:proofErr w:type="gramStart"/>
+      <w:r>
+        <w:rPr>
+          <w:rStyle w:val="Textoennegrita"/>
+          <w:rFonts w:ascii="Source Sans Pro" w:hAnsi="Source Sans Pro"/>
+          <w:color w:val="4A4A4A"/>
+          <w:spacing w:val="5"/>
+        </w:rPr>
+        <w:t>master</w:t>
+      </w:r>
+      <w:proofErr w:type="gramEnd"/>
+      <w:r>
+        <w:rPr>
+          <w:rStyle w:val="Textoennegrita"/>
+          <w:rFonts w:ascii="Source Sans Pro" w:hAnsi="Source Sans Pro"/>
+          <w:color w:val="4A4A4A"/>
+          <w:spacing w:val="5"/>
+        </w:rPr>
+        <w:t>"</w:t>
       </w:r>
       <w:r>
         <w:rPr>
@@ -1197,7 +1377,25 @@
           <w:color w:val="4A4A4A"/>
           <w:spacing w:val="5"/>
         </w:rPr>
-        <w:t>Y si todo eso no los entusiasma para cambiarse a Git, les digo que por experiencia personal, una vez que empiecen a usarlo, nunca más van a poder trabajar en un proyecto en el que no lo tengan!</w:t>
+        <w:t xml:space="preserve">Y si todo eso no los entusiasma para cambiarse a Git, les digo </w:t>
+      </w:r>
+      <w:proofErr w:type="gramStart"/>
+      <w:r>
+        <w:rPr>
+          <w:rFonts w:ascii="Source Sans Pro" w:hAnsi="Source Sans Pro"/>
+          <w:color w:val="4A4A4A"/>
+          <w:spacing w:val="5"/>
+        </w:rPr>
+        <w:t>que</w:t>
+      </w:r>
+      <w:proofErr w:type="gramEnd"/>
+      <w:r>
+        <w:rPr>
+          <w:rFonts w:ascii="Source Sans Pro" w:hAnsi="Source Sans Pro"/>
+          <w:color w:val="4A4A4A"/>
+          <w:spacing w:val="5"/>
+        </w:rPr>
+        <w:t xml:space="preserve"> por experiencia personal, una vez que empiecen a usarlo, nunca más van a poder trabajar en un proyecto en el que no lo tengan!</w:t>
       </w:r>
     </w:p>
     <w:p>
@@ -1858,7 +2056,23 @@
           <w:rFonts w:cs="Segoe UI"/>
           <w:spacing w:val="-1"/>
         </w:rPr>
-        <w:t>cd .. : nos permite regresar al directorio o carpeta anterior.</w:t>
+        <w:t>cd</w:t>
+      </w:r>
+      <w:proofErr w:type="gramStart"/>
+      <w:r>
+        <w:rPr>
+          <w:rFonts w:cs="Segoe UI"/>
+          <w:spacing w:val="-1"/>
+        </w:rPr>
+        <w:t xml:space="preserve"> ..</w:t>
+      </w:r>
+      <w:proofErr w:type="gramEnd"/>
+      <w:r>
+        <w:rPr>
+          <w:rFonts w:cs="Segoe UI"/>
+          <w:spacing w:val="-1"/>
+        </w:rPr>
+        <w:t> : nos permite regresar al directorio o carpeta anterior.</w:t>
       </w:r>
     </w:p>
     <w:p>
@@ -2029,7 +2243,23 @@
           <w:rFonts w:cs="Segoe UI"/>
           <w:spacing w:val="-1"/>
         </w:rPr>
-        <w:t xml:space="preserve">-l pero con unidades de tamaño, es decir, kb o </w:t>
+        <w:t>-</w:t>
+      </w:r>
+      <w:proofErr w:type="gramStart"/>
+      <w:r>
+        <w:rPr>
+          <w:rFonts w:cs="Segoe UI"/>
+          <w:spacing w:val="-1"/>
+        </w:rPr>
+        <w:t>l</w:t>
+      </w:r>
+      <w:proofErr w:type="gramEnd"/>
+      <w:r>
+        <w:rPr>
+          <w:rFonts w:cs="Segoe UI"/>
+          <w:spacing w:val="-1"/>
+        </w:rPr>
+        <w:t xml:space="preserve"> pero con unidades de tamaño, es decir, kb o </w:t>
       </w:r>
       <w:proofErr w:type="spellStart"/>
       <w:r>
@@ -2193,7 +2423,23 @@
           <w:rFonts w:cs="Segoe UI"/>
           <w:spacing w:val="-1"/>
         </w:rPr>
-        <w:t> “nombre del directorio”/: borrar un directorio: Solo funciona con directorios vacíos.</w:t>
+        <w:t xml:space="preserve"> “nombre del </w:t>
+      </w:r>
+      <w:proofErr w:type="gramStart"/>
+      <w:r>
+        <w:rPr>
+          <w:rFonts w:cs="Segoe UI"/>
+          <w:spacing w:val="-1"/>
+        </w:rPr>
+        <w:t>directorio”/</w:t>
+      </w:r>
+      <w:proofErr w:type="gramEnd"/>
+      <w:r>
+        <w:rPr>
+          <w:rFonts w:cs="Segoe UI"/>
+          <w:spacing w:val="-1"/>
+        </w:rPr>
+        <w:t>: borrar un directorio: Solo funciona con directorios vacíos.</w:t>
       </w:r>
     </w:p>
     <w:p>
@@ -2218,7 +2464,23 @@
           <w:rFonts w:cs="Segoe UI"/>
           <w:spacing w:val="-1"/>
         </w:rPr>
-        <w:t xml:space="preserve"> -r ‘nombre de la carpeta’ :me permite eliminar la carpeta y los archivos dentro de ella de forma recursiva.</w:t>
+        <w:t xml:space="preserve"> -r ‘nombre de la carpeta</w:t>
+      </w:r>
+      <w:proofErr w:type="gramStart"/>
+      <w:r>
+        <w:rPr>
+          <w:rFonts w:cs="Segoe UI"/>
+          <w:spacing w:val="-1"/>
+        </w:rPr>
+        <w:t>’ :me</w:t>
+      </w:r>
+      <w:proofErr w:type="gramEnd"/>
+      <w:r>
+        <w:rPr>
+          <w:rFonts w:cs="Segoe UI"/>
+          <w:spacing w:val="-1"/>
+        </w:rPr>
+        <w:t xml:space="preserve"> permite eliminar la carpeta y los archivos dentro de ella de forma recursiva.</w:t>
       </w:r>
     </w:p>
     <w:p>
@@ -2335,7 +2597,23 @@
           <w:rFonts w:cs="Segoe UI"/>
           <w:spacing w:val="-1"/>
         </w:rPr>
-        <w:t>: ver los últimos comandos que ejecutamos y un número especial con el que podemos volver a repetir el comando.</w:t>
+        <w:t xml:space="preserve">: ver los últimos comandos que ejecutamos y un número especial con el que podemos </w:t>
+      </w:r>
+      <w:proofErr w:type="gramStart"/>
+      <w:r>
+        <w:rPr>
+          <w:rFonts w:cs="Segoe UI"/>
+          <w:spacing w:val="-1"/>
+        </w:rPr>
+        <w:t>volver a repetir</w:t>
+      </w:r>
+      <w:proofErr w:type="gramEnd"/>
+      <w:r>
+        <w:rPr>
+          <w:rFonts w:cs="Segoe UI"/>
+          <w:spacing w:val="-1"/>
+        </w:rPr>
+        <w:t xml:space="preserve"> el comando.</w:t>
       </w:r>
     </w:p>
     <w:p>
@@ -2533,10 +2811,12 @@
         <w:t xml:space="preserve"> --global </w:t>
       </w:r>
       <w:proofErr w:type="spellStart"/>
+      <w:proofErr w:type="gramStart"/>
       <w:r>
         <w:t>user.mail</w:t>
       </w:r>
       <w:proofErr w:type="spellEnd"/>
+      <w:proofErr w:type="gramEnd"/>
       <w:r>
         <w:t xml:space="preserve"> "mi correo"</w:t>
       </w:r>
@@ -2607,10 +2887,12 @@
         <w:t xml:space="preserve"> </w:t>
       </w:r>
       <w:proofErr w:type="spellStart"/>
+      <w:proofErr w:type="gramStart"/>
       <w:r>
         <w:t>user.mail</w:t>
       </w:r>
       <w:proofErr w:type="spellEnd"/>
+      <w:proofErr w:type="gramEnd"/>
     </w:p>
     <w:p>
       <w:pPr>
@@ -2625,13 +2907,18 @@
         <w:t>//</w:t>
       </w:r>
       <w:r>
-        <w:t xml:space="preserve">para señalar el editor de texto  </w:t>
+        <w:t xml:space="preserve">para señalar el editor de </w:t>
+      </w:r>
+      <w:proofErr w:type="gramStart"/>
+      <w:r>
+        <w:t xml:space="preserve">texto  </w:t>
       </w:r>
       <w:proofErr w:type="spellStart"/>
       <w:r>
         <w:t>VSCode</w:t>
       </w:r>
       <w:proofErr w:type="spellEnd"/>
+      <w:proofErr w:type="gramEnd"/>
       <w:r>
         <w:t xml:space="preserve"> como editor por defecto.  –</w:t>
       </w:r>
@@ -2674,10 +2961,12 @@
         <w:t xml:space="preserve">global </w:t>
       </w:r>
       <w:proofErr w:type="spellStart"/>
+      <w:proofErr w:type="gramStart"/>
       <w:r>
         <w:t>core.editor</w:t>
       </w:r>
       <w:proofErr w:type="spellEnd"/>
+      <w:proofErr w:type="gramEnd"/>
       <w:r>
         <w:t xml:space="preserve"> “</w:t>
       </w:r>
@@ -2732,12 +3021,17 @@
         <w:t xml:space="preserve"> </w:t>
       </w:r>
       <w:proofErr w:type="spellStart"/>
+      <w:proofErr w:type="gramStart"/>
       <w:r>
         <w:t>config</w:t>
       </w:r>
       <w:proofErr w:type="spellEnd"/>
       <w:r>
-        <w:t xml:space="preserve">  --global -e</w:t>
+        <w:t xml:space="preserve">  --</w:t>
+      </w:r>
+      <w:proofErr w:type="gramEnd"/>
+      <w:r>
+        <w:t>global -e</w:t>
       </w:r>
     </w:p>
     <w:p>
@@ -2787,10 +3081,12 @@
         <w:t xml:space="preserve"> --global </w:t>
       </w:r>
       <w:proofErr w:type="spellStart"/>
+      <w:proofErr w:type="gramStart"/>
       <w:r>
         <w:t>core.autocrlf</w:t>
       </w:r>
       <w:proofErr w:type="spellEnd"/>
+      <w:proofErr w:type="gramEnd"/>
       <w:r>
         <w:t xml:space="preserve"> true</w:t>
       </w:r>
@@ -2822,6 +3118,7 @@
         <w:t xml:space="preserve"> </w:t>
       </w:r>
       <w:proofErr w:type="spellStart"/>
+      <w:proofErr w:type="gramStart"/>
       <w:r>
         <w:t>config</w:t>
       </w:r>
@@ -2829,6 +3126,7 @@
       <w:r>
         <w:t xml:space="preserve">  --</w:t>
       </w:r>
+      <w:proofErr w:type="gramEnd"/>
       <w:r>
         <w:t>g</w:t>
       </w:r>
@@ -2980,7 +3278,15 @@
       </w:r>
       <w:proofErr w:type="spellEnd"/>
       <w:r>
-        <w:t xml:space="preserve"> status </w:t>
+        <w:t xml:space="preserve"> </w:t>
+      </w:r>
+      <w:proofErr w:type="gramStart"/>
+      <w:r>
+        <w:t>status</w:t>
+      </w:r>
+      <w:proofErr w:type="gramEnd"/>
+      <w:r>
+        <w:t xml:space="preserve"> </w:t>
       </w:r>
     </w:p>
     <w:p>
@@ -2993,7 +3299,15 @@
       </w:r>
       <w:proofErr w:type="spellEnd"/>
       <w:r>
-        <w:t xml:space="preserve"> status -s   //versión resumida</w:t>
+        <w:t xml:space="preserve"> </w:t>
+      </w:r>
+      <w:proofErr w:type="gramStart"/>
+      <w:r>
+        <w:t>status</w:t>
+      </w:r>
+      <w:proofErr w:type="gramEnd"/>
+      <w:r>
+        <w:t xml:space="preserve"> -s   //versión resumida</w:t>
       </w:r>
     </w:p>
     <w:p>
@@ -3027,7 +3341,15 @@
       </w:r>
       <w:proofErr w:type="spellEnd"/>
       <w:r>
-        <w:t xml:space="preserve"> add .      // todos los ficheros</w:t>
+        <w:t xml:space="preserve"> </w:t>
+      </w:r>
+      <w:proofErr w:type="gramStart"/>
+      <w:r>
+        <w:t>add .</w:t>
+      </w:r>
+      <w:proofErr w:type="gramEnd"/>
+      <w:r>
+        <w:t xml:space="preserve">      // todos los ficheros</w:t>
       </w:r>
     </w:p>
     <w:p>
@@ -3153,6 +3475,9 @@
         <w:pStyle w:val="CEeISINormal"/>
       </w:pPr>
       <w:r>
+        <w:rPr>
+          <w:noProof/>
+        </w:rPr>
         <w:drawing>
           <wp:inline distT="0" distB="0" distL="0" distR="0" wp14:anchorId="0A837515" wp14:editId="16B902AF">
             <wp:extent cx="5400040" cy="3321685"/>
@@ -3295,15 +3620,101 @@
     </w:p>
     <w:p>
       <w:pPr>
+        <w:pStyle w:val="CEeIConsola"/>
+      </w:pPr>
+      <w:r>
+        <w:t xml:space="preserve">Git clone </w:t>
+      </w:r>
+      <w:hyperlink r:id="rId13" w:history="1">
+        <w:r>
+          <w:rPr>
+            <w:rStyle w:val="Hipervnculo"/>
+          </w:rPr>
+          <w:t>https://github.com/PDMure/wtt_repo.git</w:t>
+        </w:r>
+        <w:r>
+          <w:rPr>
+            <w:rStyle w:val="Hipervnculo"/>
+          </w:rPr>
+          <w:t xml:space="preserve"> //</w:t>
+        </w:r>
+      </w:hyperlink>
+      <w:r>
+        <w:t xml:space="preserve">   //clona el repositorio completo en una carpeta local </w:t>
+      </w:r>
+    </w:p>
+    <w:p>
+      <w:pPr>
+        <w:pStyle w:val="CEeISINormal"/>
+      </w:pPr>
+      <w:r>
+        <w:t xml:space="preserve"> Esto puede ser útil en caso de que se borre la carpeta completamente. Con este comando se recupera además la secuencia de actualizaciones. </w:t>
+      </w:r>
+      <w:r>
+        <w:t xml:space="preserve">Todos los </w:t>
+      </w:r>
+      <w:proofErr w:type="spellStart"/>
+      <w:r>
+        <w:t>commits</w:t>
+      </w:r>
+      <w:proofErr w:type="spellEnd"/>
+      <w:r>
+        <w:t xml:space="preserve"> respaldados.</w:t>
+      </w:r>
+    </w:p>
+    <w:p>
+      <w:pPr>
+        <w:pStyle w:val="CEeIConsola"/>
+      </w:pPr>
+      <w:r>
+        <w:t>Git remote -v</w:t>
+      </w:r>
+      <w:r>
+        <w:tab/>
+      </w:r>
+      <w:r>
+        <w:tab/>
+      </w:r>
+      <w:r>
+        <w:tab/>
+      </w:r>
+      <w:r>
+        <w:tab/>
+      </w:r>
+      <w:r>
+        <w:tab/>
+        <w:t xml:space="preserve">// para ver la </w:t>
+      </w:r>
+      <w:proofErr w:type="spellStart"/>
+      <w:r>
+        <w:t>url</w:t>
+      </w:r>
+      <w:proofErr w:type="spellEnd"/>
+      <w:r>
+        <w:t xml:space="preserve"> donde está el repositorio remoto</w:t>
+      </w:r>
+      <w:r>
+        <w:t xml:space="preserve"> </w:t>
+      </w:r>
+    </w:p>
+    <w:p>
+      <w:pPr>
         <w:spacing w:after="160" w:line="259" w:lineRule="auto"/>
-        <w:rPr>
-          <w:rFonts w:ascii="Segoe UI" w:eastAsia="Times New Roman" w:hAnsi="Segoe UI" w:cs="Times New Roman"/>
-          <w:sz w:val="22"/>
-        </w:rPr>
+      </w:pPr>
+    </w:p>
+    <w:p>
+      <w:pPr>
+        <w:pStyle w:val="CEeISINormal"/>
       </w:pPr>
       <w:r>
         <w:br w:type="page"/>
       </w:r>
+      <w:proofErr w:type="spellStart"/>
+      <w:r>
+        <w:lastRenderedPageBreak/>
+        <w:t>Est</w:t>
+      </w:r>
+      <w:proofErr w:type="spellEnd"/>
     </w:p>
     <w:p>
       <w:pPr>
@@ -3475,7 +3886,7 @@
                     </pic:cNvPicPr>
                   </pic:nvPicPr>
                   <pic:blipFill>
-                    <a:blip r:embed="rId13">
+                    <a:blip r:embed="rId14">
                       <a:extLst>
                         <a:ext uri="{28A0092B-C50C-407E-A947-70E740481C1C}">
                           <a14:useLocalDpi xmlns:a14="http://schemas.microsoft.com/office/drawing/2010/main" val="0"/>

</xml_diff>

<commit_message>
Avance en el documento word
</commit_message>
<xml_diff>
--- a/Sobre GIT/sobre git y github.docx
+++ b/Sobre GIT/sobre git y github.docx
@@ -242,7 +242,15 @@
         <w:pStyle w:val="CEeISITitulo2"/>
       </w:pPr>
       <w:r>
-        <w:t>8 Razones por las que debes usar Git</w:t>
+        <w:t xml:space="preserve">8 </w:t>
+      </w:r>
+      <w:proofErr w:type="gramStart"/>
+      <w:r>
+        <w:t>Razones</w:t>
+      </w:r>
+      <w:proofErr w:type="gramEnd"/>
+      <w:r>
+        <w:t xml:space="preserve"> por las que debes usar Git</w:t>
       </w:r>
     </w:p>
     <w:p>
@@ -278,7 +286,25 @@
           <w:color w:val="4A4A4A"/>
           <w:spacing w:val="5"/>
         </w:rPr>
-        <w:t> (donde estuvieron?!), es un software de gestión de versiones diseñado por </w:t>
+        <w:t> (</w:t>
+      </w:r>
+      <w:proofErr w:type="gramStart"/>
+      <w:r>
+        <w:rPr>
+          <w:rFonts w:ascii="Source Sans Pro" w:hAnsi="Source Sans Pro"/>
+          <w:color w:val="4A4A4A"/>
+          <w:spacing w:val="5"/>
+        </w:rPr>
+        <w:t>donde estuvieron?</w:t>
+      </w:r>
+      <w:proofErr w:type="gramEnd"/>
+      <w:r>
+        <w:rPr>
+          <w:rFonts w:ascii="Source Sans Pro" w:hAnsi="Source Sans Pro"/>
+          <w:color w:val="4A4A4A"/>
+          <w:spacing w:val="5"/>
+        </w:rPr>
+        <w:t>!), es un software de gestión de versiones diseñado por </w:t>
       </w:r>
       <w:hyperlink r:id="rId8" w:history="1">
         <w:r>
@@ -407,8 +433,54 @@
           <w:color w:val="4A4A4A"/>
           <w:spacing w:val="5"/>
         </w:rPr>
-        <w:t>1- Trabajo colaborativo. Cómo hacemos para trabajar varios desarrolladores en un mismo archivo? Qué versión es la final? Cómo hacemos para que nuestros cambios no sobrescriban los de mis compañeros?</w:t>
-      </w:r>
+        <w:t xml:space="preserve">1- Trabajo colaborativo. </w:t>
+      </w:r>
+      <w:proofErr w:type="gramStart"/>
+      <w:r>
+        <w:rPr>
+          <w:rFonts w:ascii="Source Sans Pro" w:hAnsi="Source Sans Pro"/>
+          <w:color w:val="4A4A4A"/>
+          <w:spacing w:val="5"/>
+        </w:rPr>
+        <w:t>Cómo hacemos para trabajar varios desarrolladores en un mismo archivo?</w:t>
+      </w:r>
+      <w:proofErr w:type="gramEnd"/>
+      <w:r>
+        <w:rPr>
+          <w:rFonts w:ascii="Source Sans Pro" w:hAnsi="Source Sans Pro"/>
+          <w:color w:val="4A4A4A"/>
+          <w:spacing w:val="5"/>
+        </w:rPr>
+        <w:t xml:space="preserve"> </w:t>
+      </w:r>
+      <w:proofErr w:type="gramStart"/>
+      <w:r>
+        <w:rPr>
+          <w:rFonts w:ascii="Source Sans Pro" w:hAnsi="Source Sans Pro"/>
+          <w:color w:val="4A4A4A"/>
+          <w:spacing w:val="5"/>
+        </w:rPr>
+        <w:t>Qué versión es la final?</w:t>
+      </w:r>
+      <w:proofErr w:type="gramEnd"/>
+      <w:r>
+        <w:rPr>
+          <w:rFonts w:ascii="Source Sans Pro" w:hAnsi="Source Sans Pro"/>
+          <w:color w:val="4A4A4A"/>
+          <w:spacing w:val="5"/>
+        </w:rPr>
+        <w:t xml:space="preserve"> </w:t>
+      </w:r>
+      <w:proofErr w:type="gramStart"/>
+      <w:r>
+        <w:rPr>
+          <w:rFonts w:ascii="Source Sans Pro" w:hAnsi="Source Sans Pro"/>
+          <w:color w:val="4A4A4A"/>
+          <w:spacing w:val="5"/>
+        </w:rPr>
+        <w:t>Cómo hacemos para que nuestros cambios no sobrescriban los de mis compañeros?</w:t>
+      </w:r>
+      <w:proofErr w:type="gramEnd"/>
     </w:p>
     <w:p>
       <w:pPr>
@@ -443,7 +515,25 @@
           <w:color w:val="4A4A4A"/>
           <w:spacing w:val="5"/>
         </w:rPr>
-        <w:t xml:space="preserve"> es la única forma de volver atrás en un mismo archivo, eso teniendo en cuenta que el archivo o el editor tengan la historia del mismo, de lo contrario, estamos perdidos.</w:t>
+        <w:t xml:space="preserve"> es la única forma de volver atrás en un mismo archivo, eso teniendo en cuenta que el archivo o el editor tengan la historia </w:t>
+      </w:r>
+      <w:proofErr w:type="gramStart"/>
+      <w:r>
+        <w:rPr>
+          <w:rFonts w:ascii="Source Sans Pro" w:hAnsi="Source Sans Pro"/>
+          <w:color w:val="4A4A4A"/>
+          <w:spacing w:val="5"/>
+        </w:rPr>
+        <w:t>del mismo</w:t>
+      </w:r>
+      <w:proofErr w:type="gramEnd"/>
+      <w:r>
+        <w:rPr>
+          <w:rFonts w:ascii="Source Sans Pro" w:hAnsi="Source Sans Pro"/>
+          <w:color w:val="4A4A4A"/>
+          <w:spacing w:val="5"/>
+        </w:rPr>
+        <w:t>, de lo contrario, estamos perdidos.</w:t>
       </w:r>
       <w:r>
         <w:rPr>
@@ -579,8 +669,18 @@
           <w:color w:val="4A4A4A"/>
           <w:spacing w:val="5"/>
         </w:rPr>
-        <w:t>. Quienes tienen permiso a que archivos, cómo nos ponemos de acuerdo para editar código sin pisar el trabajo del otro, cómo evitamos que se borre o pierda parte del trabajo por algún error?</w:t>
-      </w:r>
+        <w:t xml:space="preserve">. Quienes tienen permiso a que archivos, </w:t>
+      </w:r>
+      <w:proofErr w:type="gramStart"/>
+      <w:r>
+        <w:rPr>
+          <w:rFonts w:ascii="Source Sans Pro" w:hAnsi="Source Sans Pro"/>
+          <w:color w:val="4A4A4A"/>
+          <w:spacing w:val="5"/>
+        </w:rPr>
+        <w:t>cómo nos ponemos de acuerdo para editar código sin pisar el trabajo del otro, cómo evitamos que se borre o pierda parte del trabajo por algún error?</w:t>
+      </w:r>
+      <w:proofErr w:type="gramEnd"/>
     </w:p>
     <w:p>
       <w:pPr>
@@ -678,7 +778,25 @@
           <w:color w:val="4A4A4A"/>
           <w:spacing w:val="5"/>
         </w:rPr>
-        <w:t> (despliegue) de un proyecto, al subir solamente los cambios (no los archivos cambiados, sólo los cambios!), que en Git se conoce como "</w:t>
+        <w:t> (despliegue) de un proyecto, al subir solamente los cambios (</w:t>
+      </w:r>
+      <w:proofErr w:type="gramStart"/>
+      <w:r>
+        <w:rPr>
+          <w:rFonts w:ascii="Source Sans Pro" w:hAnsi="Source Sans Pro"/>
+          <w:color w:val="4A4A4A"/>
+          <w:spacing w:val="5"/>
+        </w:rPr>
+        <w:t>no los archivos cambiados, sólo los cambios!</w:t>
+      </w:r>
+      <w:proofErr w:type="gramEnd"/>
+      <w:r>
+        <w:rPr>
+          <w:rFonts w:ascii="Source Sans Pro" w:hAnsi="Source Sans Pro"/>
+          <w:color w:val="4A4A4A"/>
+          <w:spacing w:val="5"/>
+        </w:rPr>
+        <w:t>), que en Git se conoce como "</w:t>
       </w:r>
       <w:proofErr w:type="spellStart"/>
       <w:r>
@@ -830,6 +948,7 @@
           <w:spacing w:val="5"/>
         </w:rPr>
       </w:pPr>
+      <w:proofErr w:type="gramStart"/>
       <w:r>
         <w:rPr>
           <w:rFonts w:ascii="Source Sans Pro" w:hAnsi="Source Sans Pro"/>
@@ -893,6 +1012,7 @@
         </w:rPr>
         <w:t xml:space="preserve"> y enviarnos su resultado), dejándonos tiempo libre para cosas más productivas!</w:t>
       </w:r>
+      <w:proofErr w:type="gramEnd"/>
     </w:p>
     <w:p>
       <w:pPr>
@@ -955,7 +1075,27 @@
           <w:color w:val="4A4A4A"/>
           <w:spacing w:val="5"/>
         </w:rPr>
-        <w:t>"master"</w:t>
+        <w:t>"</w:t>
+      </w:r>
+      <w:proofErr w:type="gramStart"/>
+      <w:r>
+        <w:rPr>
+          <w:rStyle w:val="Textoennegrita"/>
+          <w:rFonts w:ascii="Source Sans Pro" w:hAnsi="Source Sans Pro"/>
+          <w:color w:val="4A4A4A"/>
+          <w:spacing w:val="5"/>
+        </w:rPr>
+        <w:t>master</w:t>
+      </w:r>
+      <w:proofErr w:type="gramEnd"/>
+      <w:r>
+        <w:rPr>
+          <w:rStyle w:val="Textoennegrita"/>
+          <w:rFonts w:ascii="Source Sans Pro" w:hAnsi="Source Sans Pro"/>
+          <w:color w:val="4A4A4A"/>
+          <w:spacing w:val="5"/>
+        </w:rPr>
+        <w:t>"</w:t>
       </w:r>
       <w:r>
         <w:rPr>
@@ -1009,7 +1149,27 @@
           <w:color w:val="4A4A4A"/>
           <w:spacing w:val="5"/>
         </w:rPr>
-        <w:t>"master"</w:t>
+        <w:t>"</w:t>
+      </w:r>
+      <w:proofErr w:type="gramStart"/>
+      <w:r>
+        <w:rPr>
+          <w:rStyle w:val="Textoennegrita"/>
+          <w:rFonts w:ascii="Source Sans Pro" w:hAnsi="Source Sans Pro"/>
+          <w:color w:val="4A4A4A"/>
+          <w:spacing w:val="5"/>
+        </w:rPr>
+        <w:t>master</w:t>
+      </w:r>
+      <w:proofErr w:type="gramEnd"/>
+      <w:r>
+        <w:rPr>
+          <w:rStyle w:val="Textoennegrita"/>
+          <w:rFonts w:ascii="Source Sans Pro" w:hAnsi="Source Sans Pro"/>
+          <w:color w:val="4A4A4A"/>
+          <w:spacing w:val="5"/>
+        </w:rPr>
+        <w:t>"</w:t>
       </w:r>
       <w:r>
         <w:rPr>
@@ -1098,7 +1258,27 @@
           <w:color w:val="4A4A4A"/>
           <w:spacing w:val="5"/>
         </w:rPr>
-        <w:t>"master"</w:t>
+        <w:t>"</w:t>
+      </w:r>
+      <w:proofErr w:type="gramStart"/>
+      <w:r>
+        <w:rPr>
+          <w:rStyle w:val="Textoennegrita"/>
+          <w:rFonts w:ascii="Source Sans Pro" w:hAnsi="Source Sans Pro"/>
+          <w:color w:val="4A4A4A"/>
+          <w:spacing w:val="5"/>
+        </w:rPr>
+        <w:t>master</w:t>
+      </w:r>
+      <w:proofErr w:type="gramEnd"/>
+      <w:r>
+        <w:rPr>
+          <w:rStyle w:val="Textoennegrita"/>
+          <w:rFonts w:ascii="Source Sans Pro" w:hAnsi="Source Sans Pro"/>
+          <w:color w:val="4A4A4A"/>
+          <w:spacing w:val="5"/>
+        </w:rPr>
+        <w:t>"</w:t>
       </w:r>
       <w:r>
         <w:rPr>
@@ -1197,7 +1377,25 @@
           <w:color w:val="4A4A4A"/>
           <w:spacing w:val="5"/>
         </w:rPr>
-        <w:t>Y si todo eso no los entusiasma para cambiarse a Git, les digo que por experiencia personal, una vez que empiecen a usarlo, nunca más van a poder trabajar en un proyecto en el que no lo tengan!</w:t>
+        <w:t xml:space="preserve">Y si todo eso no los entusiasma para cambiarse a Git, les digo </w:t>
+      </w:r>
+      <w:proofErr w:type="gramStart"/>
+      <w:r>
+        <w:rPr>
+          <w:rFonts w:ascii="Source Sans Pro" w:hAnsi="Source Sans Pro"/>
+          <w:color w:val="4A4A4A"/>
+          <w:spacing w:val="5"/>
+        </w:rPr>
+        <w:t>que</w:t>
+      </w:r>
+      <w:proofErr w:type="gramEnd"/>
+      <w:r>
+        <w:rPr>
+          <w:rFonts w:ascii="Source Sans Pro" w:hAnsi="Source Sans Pro"/>
+          <w:color w:val="4A4A4A"/>
+          <w:spacing w:val="5"/>
+        </w:rPr>
+        <w:t xml:space="preserve"> por experiencia personal, una vez que empiecen a usarlo, nunca más van a poder trabajar en un proyecto en el que no lo tengan!</w:t>
       </w:r>
     </w:p>
     <w:p>
@@ -1858,7 +2056,23 @@
           <w:rFonts w:cs="Segoe UI"/>
           <w:spacing w:val="-1"/>
         </w:rPr>
-        <w:t>cd .. : nos permite regresar al directorio o carpeta anterior.</w:t>
+        <w:t>cd</w:t>
+      </w:r>
+      <w:proofErr w:type="gramStart"/>
+      <w:r>
+        <w:rPr>
+          <w:rFonts w:cs="Segoe UI"/>
+          <w:spacing w:val="-1"/>
+        </w:rPr>
+        <w:t xml:space="preserve"> ..</w:t>
+      </w:r>
+      <w:proofErr w:type="gramEnd"/>
+      <w:r>
+        <w:rPr>
+          <w:rFonts w:cs="Segoe UI"/>
+          <w:spacing w:val="-1"/>
+        </w:rPr>
+        <w:t> : nos permite regresar al directorio o carpeta anterior.</w:t>
       </w:r>
     </w:p>
     <w:p>
@@ -2029,7 +2243,23 @@
           <w:rFonts w:cs="Segoe UI"/>
           <w:spacing w:val="-1"/>
         </w:rPr>
-        <w:t xml:space="preserve">-l pero con unidades de tamaño, es decir, kb o </w:t>
+        <w:t>-</w:t>
+      </w:r>
+      <w:proofErr w:type="gramStart"/>
+      <w:r>
+        <w:rPr>
+          <w:rFonts w:cs="Segoe UI"/>
+          <w:spacing w:val="-1"/>
+        </w:rPr>
+        <w:t>l</w:t>
+      </w:r>
+      <w:proofErr w:type="gramEnd"/>
+      <w:r>
+        <w:rPr>
+          <w:rFonts w:cs="Segoe UI"/>
+          <w:spacing w:val="-1"/>
+        </w:rPr>
+        <w:t xml:space="preserve"> pero con unidades de tamaño, es decir, kb o </w:t>
       </w:r>
       <w:proofErr w:type="spellStart"/>
       <w:r>
@@ -2193,7 +2423,23 @@
           <w:rFonts w:cs="Segoe UI"/>
           <w:spacing w:val="-1"/>
         </w:rPr>
-        <w:t> “nombre del directorio”/: borrar un directorio: Solo funciona con directorios vacíos.</w:t>
+        <w:t xml:space="preserve"> “nombre del </w:t>
+      </w:r>
+      <w:proofErr w:type="gramStart"/>
+      <w:r>
+        <w:rPr>
+          <w:rFonts w:cs="Segoe UI"/>
+          <w:spacing w:val="-1"/>
+        </w:rPr>
+        <w:t>directorio”/</w:t>
+      </w:r>
+      <w:proofErr w:type="gramEnd"/>
+      <w:r>
+        <w:rPr>
+          <w:rFonts w:cs="Segoe UI"/>
+          <w:spacing w:val="-1"/>
+        </w:rPr>
+        <w:t>: borrar un directorio: Solo funciona con directorios vacíos.</w:t>
       </w:r>
     </w:p>
     <w:p>
@@ -2218,7 +2464,23 @@
           <w:rFonts w:cs="Segoe UI"/>
           <w:spacing w:val="-1"/>
         </w:rPr>
-        <w:t xml:space="preserve"> -r ‘nombre de la carpeta’ :me permite eliminar la carpeta y los archivos dentro de ella de forma recursiva.</w:t>
+        <w:t xml:space="preserve"> -r ‘nombre de la carpeta</w:t>
+      </w:r>
+      <w:proofErr w:type="gramStart"/>
+      <w:r>
+        <w:rPr>
+          <w:rFonts w:cs="Segoe UI"/>
+          <w:spacing w:val="-1"/>
+        </w:rPr>
+        <w:t>’ :me</w:t>
+      </w:r>
+      <w:proofErr w:type="gramEnd"/>
+      <w:r>
+        <w:rPr>
+          <w:rFonts w:cs="Segoe UI"/>
+          <w:spacing w:val="-1"/>
+        </w:rPr>
+        <w:t xml:space="preserve"> permite eliminar la carpeta y los archivos dentro de ella de forma recursiva.</w:t>
       </w:r>
     </w:p>
     <w:p>
@@ -2335,7 +2597,23 @@
           <w:rFonts w:cs="Segoe UI"/>
           <w:spacing w:val="-1"/>
         </w:rPr>
-        <w:t>: ver los últimos comandos que ejecutamos y un número especial con el que podemos volver a repetir el comando.</w:t>
+        <w:t xml:space="preserve">: ver los últimos comandos que ejecutamos y un número especial con el que podemos </w:t>
+      </w:r>
+      <w:proofErr w:type="gramStart"/>
+      <w:r>
+        <w:rPr>
+          <w:rFonts w:cs="Segoe UI"/>
+          <w:spacing w:val="-1"/>
+        </w:rPr>
+        <w:t>volver a repetir</w:t>
+      </w:r>
+      <w:proofErr w:type="gramEnd"/>
+      <w:r>
+        <w:rPr>
+          <w:rFonts w:cs="Segoe UI"/>
+          <w:spacing w:val="-1"/>
+        </w:rPr>
+        <w:t xml:space="preserve"> el comando.</w:t>
       </w:r>
     </w:p>
     <w:p>
@@ -2533,10 +2811,12 @@
         <w:t xml:space="preserve"> --global </w:t>
       </w:r>
       <w:proofErr w:type="spellStart"/>
+      <w:proofErr w:type="gramStart"/>
       <w:r>
         <w:t>user.mail</w:t>
       </w:r>
       <w:proofErr w:type="spellEnd"/>
+      <w:proofErr w:type="gramEnd"/>
       <w:r>
         <w:t xml:space="preserve"> "mi correo"</w:t>
       </w:r>
@@ -2607,10 +2887,12 @@
         <w:t xml:space="preserve"> </w:t>
       </w:r>
       <w:proofErr w:type="spellStart"/>
+      <w:proofErr w:type="gramStart"/>
       <w:r>
         <w:t>user.mail</w:t>
       </w:r>
       <w:proofErr w:type="spellEnd"/>
+      <w:proofErr w:type="gramEnd"/>
     </w:p>
     <w:p>
       <w:pPr>
@@ -2625,13 +2907,18 @@
         <w:t>//</w:t>
       </w:r>
       <w:r>
-        <w:t xml:space="preserve">para señalar el editor de texto  </w:t>
+        <w:t xml:space="preserve">para señalar el editor de </w:t>
+      </w:r>
+      <w:proofErr w:type="gramStart"/>
+      <w:r>
+        <w:t xml:space="preserve">texto  </w:t>
       </w:r>
       <w:proofErr w:type="spellStart"/>
       <w:r>
         <w:t>VSCode</w:t>
       </w:r>
       <w:proofErr w:type="spellEnd"/>
+      <w:proofErr w:type="gramEnd"/>
       <w:r>
         <w:t xml:space="preserve"> como editor por defecto.  –</w:t>
       </w:r>
@@ -2674,10 +2961,12 @@
         <w:t xml:space="preserve">global </w:t>
       </w:r>
       <w:proofErr w:type="spellStart"/>
+      <w:proofErr w:type="gramStart"/>
       <w:r>
         <w:t>core.editor</w:t>
       </w:r>
       <w:proofErr w:type="spellEnd"/>
+      <w:proofErr w:type="gramEnd"/>
       <w:r>
         <w:t xml:space="preserve"> “</w:t>
       </w:r>
@@ -2732,12 +3021,17 @@
         <w:t xml:space="preserve"> </w:t>
       </w:r>
       <w:proofErr w:type="spellStart"/>
+      <w:proofErr w:type="gramStart"/>
       <w:r>
         <w:t>config</w:t>
       </w:r>
       <w:proofErr w:type="spellEnd"/>
       <w:r>
-        <w:t xml:space="preserve">  --global -e</w:t>
+        <w:t xml:space="preserve">  --</w:t>
+      </w:r>
+      <w:proofErr w:type="gramEnd"/>
+      <w:r>
+        <w:t>global -e</w:t>
       </w:r>
     </w:p>
     <w:p>
@@ -2787,10 +3081,12 @@
         <w:t xml:space="preserve"> --global </w:t>
       </w:r>
       <w:proofErr w:type="spellStart"/>
+      <w:proofErr w:type="gramStart"/>
       <w:r>
         <w:t>core.autocrlf</w:t>
       </w:r>
       <w:proofErr w:type="spellEnd"/>
+      <w:proofErr w:type="gramEnd"/>
       <w:r>
         <w:t xml:space="preserve"> true</w:t>
       </w:r>
@@ -2822,6 +3118,7 @@
         <w:t xml:space="preserve"> </w:t>
       </w:r>
       <w:proofErr w:type="spellStart"/>
+      <w:proofErr w:type="gramStart"/>
       <w:r>
         <w:t>config</w:t>
       </w:r>
@@ -2829,6 +3126,7 @@
       <w:r>
         <w:t xml:space="preserve">  --</w:t>
       </w:r>
+      <w:proofErr w:type="gramEnd"/>
       <w:r>
         <w:t>g</w:t>
       </w:r>
@@ -2980,7 +3278,15 @@
       </w:r>
       <w:proofErr w:type="spellEnd"/>
       <w:r>
-        <w:t xml:space="preserve"> status </w:t>
+        <w:t xml:space="preserve"> </w:t>
+      </w:r>
+      <w:proofErr w:type="gramStart"/>
+      <w:r>
+        <w:t>status</w:t>
+      </w:r>
+      <w:proofErr w:type="gramEnd"/>
+      <w:r>
+        <w:t xml:space="preserve"> </w:t>
       </w:r>
     </w:p>
     <w:p>
@@ -2993,7 +3299,15 @@
       </w:r>
       <w:proofErr w:type="spellEnd"/>
       <w:r>
-        <w:t xml:space="preserve"> status -s   //versión resumida</w:t>
+        <w:t xml:space="preserve"> </w:t>
+      </w:r>
+      <w:proofErr w:type="gramStart"/>
+      <w:r>
+        <w:t>status</w:t>
+      </w:r>
+      <w:proofErr w:type="gramEnd"/>
+      <w:r>
+        <w:t xml:space="preserve"> -s   //versión resumida</w:t>
       </w:r>
     </w:p>
     <w:p>
@@ -3027,7 +3341,15 @@
       </w:r>
       <w:proofErr w:type="spellEnd"/>
       <w:r>
-        <w:t xml:space="preserve"> add .      // todos los ficheros</w:t>
+        <w:t xml:space="preserve"> </w:t>
+      </w:r>
+      <w:proofErr w:type="gramStart"/>
+      <w:r>
+        <w:t>add .</w:t>
+      </w:r>
+      <w:proofErr w:type="gramEnd"/>
+      <w:r>
+        <w:t xml:space="preserve">      // todos los ficheros</w:t>
       </w:r>
     </w:p>
     <w:p>
@@ -3393,110 +3715,259 @@
           <w:rPr>
             <w:rStyle w:val="Hipervnculo"/>
           </w:rPr>
-          <w:t>https://github.com/PDMure/wtt_repo.git</w:t>
+          <w:t>https://github.com/PDMure/wtt_repo.git //</w:t>
         </w:r>
+      </w:hyperlink>
+      <w:r>
+        <w:t xml:space="preserve">   //clona el repositorio completo en una carpeta local </w:t>
+      </w:r>
+    </w:p>
+    <w:p>
+      <w:pPr>
+        <w:pStyle w:val="CEeISINormal"/>
+      </w:pPr>
+      <w:r>
+        <w:t xml:space="preserve"> Esto puede ser útil en caso de que se borre la carpeta completamente. Con este comando se recupera además la secuencia de actualizaciones. </w:t>
+      </w:r>
+      <w:r>
+        <w:t xml:space="preserve">Todos los </w:t>
+      </w:r>
+      <w:proofErr w:type="spellStart"/>
+      <w:r>
+        <w:t>commits</w:t>
+      </w:r>
+      <w:proofErr w:type="spellEnd"/>
+      <w:r>
+        <w:t xml:space="preserve"> respaldados.</w:t>
+      </w:r>
+    </w:p>
+    <w:p>
+      <w:pPr>
+        <w:pStyle w:val="CEeIConsola"/>
+      </w:pPr>
+      <w:r>
+        <w:t>Git remote -v</w:t>
+      </w:r>
+      <w:r>
+        <w:tab/>
+      </w:r>
+      <w:r>
+        <w:tab/>
+      </w:r>
+      <w:r>
+        <w:tab/>
+      </w:r>
+      <w:r>
+        <w:tab/>
+      </w:r>
+      <w:r>
+        <w:tab/>
+        <w:t xml:space="preserve">// para ver la </w:t>
+      </w:r>
+      <w:proofErr w:type="spellStart"/>
+      <w:r>
+        <w:t>url</w:t>
+      </w:r>
+      <w:proofErr w:type="spellEnd"/>
+      <w:r>
+        <w:t xml:space="preserve"> donde está el repositorio remoto</w:t>
+      </w:r>
+      <w:r>
+        <w:t xml:space="preserve"> </w:t>
+      </w:r>
+    </w:p>
+    <w:p>
+      <w:pPr>
+        <w:pStyle w:val="CEeISINormal"/>
+      </w:pPr>
+    </w:p>
+    <w:p>
+      <w:pPr>
+        <w:pStyle w:val="CEeIConsola"/>
+      </w:pPr>
+      <w:proofErr w:type="gramStart"/>
+      <w:r>
+        <w:t>.</w:t>
+      </w:r>
+      <w:proofErr w:type="spellStart"/>
+      <w:r>
+        <w:t>gitignore</w:t>
+      </w:r>
+      <w:proofErr w:type="spellEnd"/>
+      <w:proofErr w:type="gramEnd"/>
+      <w:r>
+        <w:t xml:space="preserve"> </w:t>
+      </w:r>
+      <w:r>
+        <w:tab/>
+      </w:r>
+      <w:r>
+        <w:tab/>
+        <w:t>//Fichero de tipo texto para que se escriba en el los ficheros o carpetas a los que no se va a hacer seguimiento. No subirán al repositorio</w:t>
+      </w:r>
+    </w:p>
+    <w:p>
+      <w:pPr>
+        <w:pStyle w:val="CEeISINormal"/>
+      </w:pPr>
+    </w:p>
+    <w:p>
+      <w:pPr>
+        <w:pStyle w:val="CEeISINormal"/>
+      </w:pPr>
+    </w:p>
+    <w:p>
+      <w:pPr>
+        <w:pStyle w:val="CEeISINormal"/>
+      </w:pPr>
+      <w:r>
+        <w:t xml:space="preserve">Con </w:t>
+      </w:r>
+      <w:proofErr w:type="spellStart"/>
+      <w:r>
+        <w:t>github</w:t>
+      </w:r>
+      <w:proofErr w:type="spellEnd"/>
+      <w:r>
+        <w:t xml:space="preserve"> page podemos probar los proyectos estáticos (sólo con </w:t>
+      </w:r>
+      <w:proofErr w:type="spellStart"/>
+      <w:r>
+        <w:t>html</w:t>
+      </w:r>
+      <w:proofErr w:type="spellEnd"/>
+      <w:r>
+        <w:t xml:space="preserve">, </w:t>
+      </w:r>
+      <w:proofErr w:type="spellStart"/>
+      <w:r>
+        <w:t>css</w:t>
+      </w:r>
+      <w:proofErr w:type="spellEnd"/>
+      <w:r>
+        <w:t xml:space="preserve"> y </w:t>
+      </w:r>
+      <w:proofErr w:type="spellStart"/>
+      <w:r>
+        <w:t>javascript</w:t>
+      </w:r>
+      <w:proofErr w:type="spellEnd"/>
+      <w:r>
+        <w:t xml:space="preserve">) en un hosting gratuito de </w:t>
+      </w:r>
+      <w:proofErr w:type="spellStart"/>
+      <w:r>
+        <w:t>github</w:t>
+      </w:r>
+      <w:proofErr w:type="spellEnd"/>
+      <w:r>
+        <w:t xml:space="preserve">. Desde el repositorio en </w:t>
+      </w:r>
+      <w:proofErr w:type="spellStart"/>
+      <w:r>
+        <w:t>settings</w:t>
+      </w:r>
+      <w:proofErr w:type="spellEnd"/>
+      <w:r>
+        <w:t xml:space="preserve"> | page</w:t>
+      </w:r>
+      <w:r>
+        <w:t xml:space="preserve"> (se puede hacer uno por cada repositorio).</w:t>
+      </w:r>
+    </w:p>
+    <w:p>
+      <w:pPr>
+        <w:pStyle w:val="CEeISINormal"/>
+      </w:pPr>
+      <w:hyperlink r:id="rId14" w:history="1">
         <w:r>
           <w:rPr>
             <w:rStyle w:val="Hipervnculo"/>
           </w:rPr>
-          <w:t xml:space="preserve"> //</w:t>
+          <w:t>https://www.youtube.com/watch?v=wL8gCda3pG4</w:t>
         </w:r>
       </w:hyperlink>
-      <w:r>
-        <w:t xml:space="preserve">   //clona el repositorio completo en una carpeta local </w:t>
-      </w:r>
-    </w:p>
-    <w:p>
-      <w:pPr>
-        <w:pStyle w:val="CEeISINormal"/>
-      </w:pPr>
-      <w:r>
-        <w:t xml:space="preserve"> Esto puede ser útil en caso de que se borre la carpeta completamente. Con este comando se recupera además la secuencia de actualizaciones. </w:t>
-      </w:r>
-      <w:r>
-        <w:t xml:space="preserve">Todos los </w:t>
-      </w:r>
-      <w:proofErr w:type="spellStart"/>
-      <w:r>
-        <w:t>commits</w:t>
-      </w:r>
-      <w:proofErr w:type="spellEnd"/>
-      <w:r>
-        <w:t xml:space="preserve"> respaldados.</w:t>
-      </w:r>
-    </w:p>
-    <w:p>
-      <w:pPr>
-        <w:pStyle w:val="CEeIConsola"/>
-      </w:pPr>
-      <w:r>
-        <w:t>Git remote -v</w:t>
-      </w:r>
-      <w:r>
-        <w:tab/>
-      </w:r>
-      <w:r>
-        <w:tab/>
-      </w:r>
-      <w:r>
-        <w:tab/>
-      </w:r>
-      <w:r>
-        <w:tab/>
-      </w:r>
-      <w:r>
-        <w:tab/>
-        <w:t xml:space="preserve">// para ver la </w:t>
-      </w:r>
-      <w:proofErr w:type="spellStart"/>
-      <w:r>
-        <w:t>url</w:t>
-      </w:r>
-      <w:proofErr w:type="spellEnd"/>
-      <w:r>
-        <w:t xml:space="preserve"> donde está el repositorio remoto</w:t>
-      </w:r>
-      <w:r>
-        <w:t xml:space="preserve"> </w:t>
-      </w:r>
-    </w:p>
-    <w:p>
-      <w:pPr>
-        <w:pStyle w:val="CEeISINormal"/>
-      </w:pPr>
-    </w:p>
-    <w:p>
-      <w:pPr>
-        <w:pStyle w:val="CEeIConsola"/>
-      </w:pPr>
-      <w:r>
-        <w:t>.</w:t>
-      </w:r>
-      <w:proofErr w:type="spellStart"/>
-      <w:r>
-        <w:t>gitignore</w:t>
-      </w:r>
-      <w:proofErr w:type="spellEnd"/>
-      <w:r>
-        <w:t xml:space="preserve"> </w:t>
-      </w:r>
-      <w:r>
-        <w:tab/>
-      </w:r>
-      <w:r>
-        <w:tab/>
-        <w:t>//Fichero de tipo texto para que se escriba en el los ficheros o carpetas a los que no se va a hacer seguimiento. No subirán al repositorio</w:t>
-      </w:r>
-    </w:p>
-    <w:p>
-      <w:pPr>
-        <w:pStyle w:val="CEeISINormal"/>
-      </w:pPr>
-    </w:p>
-    <w:p>
-      <w:pPr>
-        <w:pStyle w:val="CEeISINormal"/>
-      </w:pPr>
+    </w:p>
+    <w:p>
+      <w:pPr>
+        <w:pStyle w:val="CEeISINormal"/>
+      </w:pPr>
+    </w:p>
+    <w:p>
+      <w:pPr>
+        <w:pStyle w:val="CEeISINormal"/>
+      </w:pPr>
+    </w:p>
+    <w:p>
+      <w:pPr>
+        <w:pStyle w:val="CEeISINormal"/>
+      </w:pPr>
+      <w:r>
+        <w:t xml:space="preserve">Otras alternativas </w:t>
+      </w:r>
+    </w:p>
+    <w:p>
+      <w:pPr>
+        <w:pStyle w:val="CEeISINormal"/>
+      </w:pPr>
+      <w:r>
+        <w:t xml:space="preserve">Crear y publicar un sitio web con </w:t>
+      </w:r>
+      <w:proofErr w:type="spellStart"/>
+      <w:r>
+        <w:t>netlify</w:t>
+      </w:r>
+      <w:proofErr w:type="spellEnd"/>
+      <w:r>
+        <w:t xml:space="preserve"> (enlazado de forma dinámica a </w:t>
+      </w:r>
+      <w:proofErr w:type="spellStart"/>
+      <w:r>
+        <w:t>github</w:t>
+      </w:r>
+      <w:proofErr w:type="spellEnd"/>
+      <w:r>
+        <w:t>)</w:t>
+      </w:r>
+    </w:p>
+    <w:p>
+      <w:pPr>
+        <w:pStyle w:val="CEeISINormal"/>
+      </w:pPr>
+      <w:hyperlink r:id="rId15" w:history="1">
+        <w:r>
+          <w:rPr>
+            <w:rStyle w:val="Hipervnculo"/>
+          </w:rPr>
+          <w:t>https://www.youtube.com/watch?v=1sWBVXUQTII</w:t>
+        </w:r>
+      </w:hyperlink>
+    </w:p>
+    <w:p>
+      <w:pPr>
+        <w:pStyle w:val="CEeISINormal"/>
+      </w:pPr>
+    </w:p>
+    <w:p>
+      <w:pPr>
+        <w:pStyle w:val="CEeISINormal"/>
+      </w:pPr>
+      <w:r>
+        <w:t>Comparativa de sitios para hosting de pruebas.</w:t>
+      </w:r>
+    </w:p>
+    <w:p>
+      <w:pPr>
+        <w:pStyle w:val="CEeISINormal"/>
+      </w:pPr>
+      <w:hyperlink r:id="rId16" w:history="1">
+        <w:r>
+          <w:rPr>
+            <w:rStyle w:val="Hipervnculo"/>
+          </w:rPr>
+          <w:t>https://geekflare.com/es/best-static-site-hosting-platform/</w:t>
+        </w:r>
+      </w:hyperlink>
     </w:p>
     <w:p>
       <w:pPr>
@@ -3682,7 +4153,7 @@
                     </pic:cNvPicPr>
                   </pic:nvPicPr>
                   <pic:blipFill>
-                    <a:blip r:embed="rId14">
+                    <a:blip r:embed="rId17">
                       <a:extLst>
                         <a:ext uri="{28A0092B-C50C-407E-A947-70E740481C1C}">
                           <a14:useLocalDpi xmlns:a14="http://schemas.microsoft.com/office/drawing/2010/main" val="0"/>

</xml_diff>

<commit_message>
se añade el git checkout
</commit_message>
<xml_diff>
--- a/Sobre GIT/sobre git y github.docx
+++ b/Sobre GIT/sobre git y github.docx
@@ -4,13 +4,7 @@
   <w:body>
     <w:sdt>
       <w:sdtPr>
-        <w:rPr>
-          <w:rFonts w:ascii="Century Gothic" w:eastAsia="Times New Roman" w:hAnsi="Century Gothic" w:cs="Times New Roman"/>
-          <w:color w:val="1F3864" w:themeColor="accent1" w:themeShade="80"/>
-          <w:sz w:val="44"/>
-          <w:szCs w:val="20"/>
-        </w:rPr>
-        <w:id w:val="-1378698661"/>
+        <w:id w:val="-511377596"/>
         <w:docPartObj>
           <w:docPartGallery w:val="Table of Contents"/>
           <w:docPartUnique/>
@@ -18,8 +12,12 @@
       </w:sdtPr>
       <w:sdtEndPr>
         <w:rPr>
+          <w:rFonts w:ascii="Times New Roman" w:eastAsiaTheme="minorHAnsi" w:hAnsi="Times New Roman" w:cstheme="minorBidi"/>
           <w:b/>
           <w:bCs/>
+          <w:color w:val="auto"/>
+          <w:sz w:val="20"/>
+          <w:szCs w:val="20"/>
         </w:rPr>
       </w:sdtEndPr>
       <w:sdtContent>
@@ -33,47 +31,520 @@
         </w:p>
         <w:p>
           <w:pPr>
-            <w:pStyle w:val="CEeISITtulo1"/>
+            <w:pStyle w:val="TDC1"/>
+            <w:rPr>
+              <w:rFonts w:asciiTheme="minorHAnsi" w:eastAsiaTheme="minorEastAsia" w:hAnsiTheme="minorHAnsi" w:cstheme="minorBidi"/>
+              <w:b w:val="0"/>
+              <w:bCs w:val="0"/>
+              <w:caps w:val="0"/>
+              <w:noProof/>
+              <w:sz w:val="22"/>
+              <w:szCs w:val="22"/>
+            </w:rPr>
           </w:pPr>
           <w:r>
-            <w:rPr>
-              <w:rFonts w:asciiTheme="minorHAnsi" w:eastAsiaTheme="minorHAnsi" w:hAnsiTheme="minorHAnsi" w:cstheme="minorHAnsi"/>
-              <w:b/>
-              <w:bCs/>
-              <w:color w:val="auto"/>
-              <w:sz w:val="20"/>
-            </w:rPr>
             <w:fldChar w:fldCharType="begin"/>
           </w:r>
           <w:r>
-            <w:instrText xml:space="preserve"> TOC \h \z \t </w:instrText>
+            <w:instrText xml:space="preserve"> TOC \o "1-3" \h \z \u </w:instrText>
           </w:r>
           <w:r>
-            <w:instrText>CEeI</w:instrText>
+            <w:fldChar w:fldCharType="separate"/>
           </w:r>
-          <w:r>
-            <w:instrText xml:space="preserve">_SI_Título 1;1;CEeI_SI_Titulo 2;2" </w:instrText>
-          </w:r>
+          <w:hyperlink w:anchor="_Toc126594838" w:history="1">
+            <w:r>
+              <w:rPr>
+                <w:rStyle w:val="Hipervnculo"/>
+                <w:noProof/>
+              </w:rPr>
+              <w:t>¿Qué es GIT?</w:t>
+            </w:r>
+            <w:r>
+              <w:rPr>
+                <w:noProof/>
+                <w:webHidden/>
+              </w:rPr>
+              <w:tab/>
+            </w:r>
+            <w:r>
+              <w:rPr>
+                <w:noProof/>
+                <w:webHidden/>
+              </w:rPr>
+              <w:fldChar w:fldCharType="begin"/>
+            </w:r>
+            <w:r>
+              <w:rPr>
+                <w:noProof/>
+                <w:webHidden/>
+              </w:rPr>
+              <w:instrText xml:space="preserve"> PAGEREF _Toc126594838 \h </w:instrText>
+            </w:r>
+            <w:r>
+              <w:rPr>
+                <w:noProof/>
+                <w:webHidden/>
+              </w:rPr>
+            </w:r>
+            <w:r>
+              <w:rPr>
+                <w:noProof/>
+                <w:webHidden/>
+              </w:rPr>
+              <w:fldChar w:fldCharType="separate"/>
+            </w:r>
+            <w:r>
+              <w:rPr>
+                <w:noProof/>
+                <w:webHidden/>
+              </w:rPr>
+              <w:t>2</w:t>
+            </w:r>
+            <w:r>
+              <w:rPr>
+                <w:noProof/>
+                <w:webHidden/>
+              </w:rPr>
+              <w:fldChar w:fldCharType="end"/>
+            </w:r>
+          </w:hyperlink>
+        </w:p>
+        <w:p>
+          <w:pPr>
+            <w:pStyle w:val="TDC2"/>
+            <w:tabs>
+              <w:tab w:val="right" w:leader="dot" w:pos="8494"/>
+            </w:tabs>
+            <w:rPr>
+              <w:rFonts w:eastAsiaTheme="minorEastAsia" w:cstheme="minorBidi"/>
+              <w:b w:val="0"/>
+              <w:bCs w:val="0"/>
+              <w:noProof/>
+              <w:sz w:val="22"/>
+              <w:szCs w:val="22"/>
+            </w:rPr>
+          </w:pPr>
+          <w:hyperlink w:anchor="_Toc126594839" w:history="1">
+            <w:r>
+              <w:rPr>
+                <w:rStyle w:val="Hipervnculo"/>
+                <w:noProof/>
+              </w:rPr>
+              <w:t>¿Para qué usar GIT?</w:t>
+            </w:r>
+            <w:r>
+              <w:rPr>
+                <w:noProof/>
+                <w:webHidden/>
+              </w:rPr>
+              <w:tab/>
+            </w:r>
+            <w:r>
+              <w:rPr>
+                <w:noProof/>
+                <w:webHidden/>
+              </w:rPr>
+              <w:fldChar w:fldCharType="begin"/>
+            </w:r>
+            <w:r>
+              <w:rPr>
+                <w:noProof/>
+                <w:webHidden/>
+              </w:rPr>
+              <w:instrText xml:space="preserve"> PAGEREF _Toc126594839 \h </w:instrText>
+            </w:r>
+            <w:r>
+              <w:rPr>
+                <w:noProof/>
+                <w:webHidden/>
+              </w:rPr>
+            </w:r>
+            <w:r>
+              <w:rPr>
+                <w:noProof/>
+                <w:webHidden/>
+              </w:rPr>
+              <w:fldChar w:fldCharType="separate"/>
+            </w:r>
+            <w:r>
+              <w:rPr>
+                <w:noProof/>
+                <w:webHidden/>
+              </w:rPr>
+              <w:t>2</w:t>
+            </w:r>
+            <w:r>
+              <w:rPr>
+                <w:noProof/>
+                <w:webHidden/>
+              </w:rPr>
+              <w:fldChar w:fldCharType="end"/>
+            </w:r>
+          </w:hyperlink>
+        </w:p>
+        <w:p>
+          <w:pPr>
+            <w:pStyle w:val="TDC2"/>
+            <w:tabs>
+              <w:tab w:val="right" w:leader="dot" w:pos="8494"/>
+            </w:tabs>
+            <w:rPr>
+              <w:rFonts w:eastAsiaTheme="minorEastAsia" w:cstheme="minorBidi"/>
+              <w:b w:val="0"/>
+              <w:bCs w:val="0"/>
+              <w:noProof/>
+              <w:sz w:val="22"/>
+              <w:szCs w:val="22"/>
+            </w:rPr>
+          </w:pPr>
+          <w:hyperlink w:anchor="_Toc126594840" w:history="1">
+            <w:r>
+              <w:rPr>
+                <w:rStyle w:val="Hipervnculo"/>
+                <w:noProof/>
+              </w:rPr>
+              <w:t>8 Razones por las que debes usar Git</w:t>
+            </w:r>
+            <w:r>
+              <w:rPr>
+                <w:noProof/>
+                <w:webHidden/>
+              </w:rPr>
+              <w:tab/>
+            </w:r>
+            <w:r>
+              <w:rPr>
+                <w:noProof/>
+                <w:webHidden/>
+              </w:rPr>
+              <w:fldChar w:fldCharType="begin"/>
+            </w:r>
+            <w:r>
+              <w:rPr>
+                <w:noProof/>
+                <w:webHidden/>
+              </w:rPr>
+              <w:instrText xml:space="preserve"> PAGEREF _Toc126594840 \h </w:instrText>
+            </w:r>
+            <w:r>
+              <w:rPr>
+                <w:noProof/>
+                <w:webHidden/>
+              </w:rPr>
+            </w:r>
+            <w:r>
+              <w:rPr>
+                <w:noProof/>
+                <w:webHidden/>
+              </w:rPr>
+              <w:fldChar w:fldCharType="separate"/>
+            </w:r>
+            <w:r>
+              <w:rPr>
+                <w:noProof/>
+                <w:webHidden/>
+              </w:rPr>
+              <w:t>2</w:t>
+            </w:r>
+            <w:r>
+              <w:rPr>
+                <w:noProof/>
+                <w:webHidden/>
+              </w:rPr>
+              <w:fldChar w:fldCharType="end"/>
+            </w:r>
+          </w:hyperlink>
+        </w:p>
+        <w:p>
+          <w:pPr>
+            <w:pStyle w:val="TDC1"/>
+            <w:rPr>
+              <w:rFonts w:asciiTheme="minorHAnsi" w:eastAsiaTheme="minorEastAsia" w:hAnsiTheme="minorHAnsi" w:cstheme="minorBidi"/>
+              <w:b w:val="0"/>
+              <w:bCs w:val="0"/>
+              <w:caps w:val="0"/>
+              <w:noProof/>
+              <w:sz w:val="22"/>
+              <w:szCs w:val="22"/>
+            </w:rPr>
+          </w:pPr>
+          <w:hyperlink w:anchor="_Toc126594841" w:history="1">
+            <w:r>
+              <w:rPr>
+                <w:rStyle w:val="Hipervnculo"/>
+                <w:noProof/>
+              </w:rPr>
+              <w:t>Conceptos</w:t>
+            </w:r>
+            <w:r>
+              <w:rPr>
+                <w:noProof/>
+                <w:webHidden/>
+              </w:rPr>
+              <w:tab/>
+            </w:r>
+            <w:r>
+              <w:rPr>
+                <w:noProof/>
+                <w:webHidden/>
+              </w:rPr>
+              <w:fldChar w:fldCharType="begin"/>
+            </w:r>
+            <w:r>
+              <w:rPr>
+                <w:noProof/>
+                <w:webHidden/>
+              </w:rPr>
+              <w:instrText xml:space="preserve"> PAGEREF _Toc126594841 \h </w:instrText>
+            </w:r>
+            <w:r>
+              <w:rPr>
+                <w:noProof/>
+                <w:webHidden/>
+              </w:rPr>
+            </w:r>
+            <w:r>
+              <w:rPr>
+                <w:noProof/>
+                <w:webHidden/>
+              </w:rPr>
+              <w:fldChar w:fldCharType="separate"/>
+            </w:r>
+            <w:r>
+              <w:rPr>
+                <w:noProof/>
+                <w:webHidden/>
+              </w:rPr>
+              <w:t>5</w:t>
+            </w:r>
+            <w:r>
+              <w:rPr>
+                <w:noProof/>
+                <w:webHidden/>
+              </w:rPr>
+              <w:fldChar w:fldCharType="end"/>
+            </w:r>
+          </w:hyperlink>
+        </w:p>
+        <w:p>
+          <w:pPr>
+            <w:pStyle w:val="TDC1"/>
+            <w:rPr>
+              <w:rFonts w:asciiTheme="minorHAnsi" w:eastAsiaTheme="minorEastAsia" w:hAnsiTheme="minorHAnsi" w:cstheme="minorBidi"/>
+              <w:b w:val="0"/>
+              <w:bCs w:val="0"/>
+              <w:caps w:val="0"/>
+              <w:noProof/>
+              <w:sz w:val="22"/>
+              <w:szCs w:val="22"/>
+            </w:rPr>
+          </w:pPr>
+          <w:hyperlink w:anchor="_Toc126594842" w:history="1">
+            <w:r>
+              <w:rPr>
+                <w:rStyle w:val="Hipervnculo"/>
+                <w:noProof/>
+              </w:rPr>
+              <w:t>Git Comandos básicos en la terminal de Git Bash en Windows</w:t>
+            </w:r>
+            <w:r>
+              <w:rPr>
+                <w:noProof/>
+                <w:webHidden/>
+              </w:rPr>
+              <w:tab/>
+            </w:r>
+            <w:r>
+              <w:rPr>
+                <w:noProof/>
+                <w:webHidden/>
+              </w:rPr>
+              <w:fldChar w:fldCharType="begin"/>
+            </w:r>
+            <w:r>
+              <w:rPr>
+                <w:noProof/>
+                <w:webHidden/>
+              </w:rPr>
+              <w:instrText xml:space="preserve"> PAGEREF _Toc126594842 \h </w:instrText>
+            </w:r>
+            <w:r>
+              <w:rPr>
+                <w:noProof/>
+                <w:webHidden/>
+              </w:rPr>
+            </w:r>
+            <w:r>
+              <w:rPr>
+                <w:noProof/>
+                <w:webHidden/>
+              </w:rPr>
+              <w:fldChar w:fldCharType="separate"/>
+            </w:r>
+            <w:r>
+              <w:rPr>
+                <w:noProof/>
+                <w:webHidden/>
+              </w:rPr>
+              <w:t>7</w:t>
+            </w:r>
+            <w:r>
+              <w:rPr>
+                <w:noProof/>
+                <w:webHidden/>
+              </w:rPr>
+              <w:fldChar w:fldCharType="end"/>
+            </w:r>
+          </w:hyperlink>
+        </w:p>
+        <w:p>
+          <w:pPr>
+            <w:pStyle w:val="TDC1"/>
+            <w:rPr>
+              <w:rFonts w:asciiTheme="minorHAnsi" w:eastAsiaTheme="minorEastAsia" w:hAnsiTheme="minorHAnsi" w:cstheme="minorBidi"/>
+              <w:b w:val="0"/>
+              <w:bCs w:val="0"/>
+              <w:caps w:val="0"/>
+              <w:noProof/>
+              <w:sz w:val="22"/>
+              <w:szCs w:val="22"/>
+            </w:rPr>
+          </w:pPr>
+          <w:hyperlink w:anchor="_Toc126594843" w:history="1">
+            <w:r>
+              <w:rPr>
+                <w:rStyle w:val="Hipervnculo"/>
+                <w:noProof/>
+              </w:rPr>
+              <w:t>Primeros pasos</w:t>
+            </w:r>
+            <w:r>
+              <w:rPr>
+                <w:noProof/>
+                <w:webHidden/>
+              </w:rPr>
+              <w:tab/>
+            </w:r>
+            <w:r>
+              <w:rPr>
+                <w:noProof/>
+                <w:webHidden/>
+              </w:rPr>
+              <w:fldChar w:fldCharType="begin"/>
+            </w:r>
+            <w:r>
+              <w:rPr>
+                <w:noProof/>
+                <w:webHidden/>
+              </w:rPr>
+              <w:instrText xml:space="preserve"> PAGEREF _Toc126594843 \h </w:instrText>
+            </w:r>
+            <w:r>
+              <w:rPr>
+                <w:noProof/>
+                <w:webHidden/>
+              </w:rPr>
+            </w:r>
+            <w:r>
+              <w:rPr>
+                <w:noProof/>
+                <w:webHidden/>
+              </w:rPr>
+              <w:fldChar w:fldCharType="separate"/>
+            </w:r>
+            <w:r>
+              <w:rPr>
+                <w:noProof/>
+                <w:webHidden/>
+              </w:rPr>
+              <w:t>9</w:t>
+            </w:r>
+            <w:r>
+              <w:rPr>
+                <w:noProof/>
+                <w:webHidden/>
+              </w:rPr>
+              <w:fldChar w:fldCharType="end"/>
+            </w:r>
+          </w:hyperlink>
+        </w:p>
+        <w:p>
+          <w:pPr>
+            <w:pStyle w:val="TDC1"/>
+            <w:rPr>
+              <w:rFonts w:asciiTheme="minorHAnsi" w:eastAsiaTheme="minorEastAsia" w:hAnsiTheme="minorHAnsi" w:cstheme="minorBidi"/>
+              <w:b w:val="0"/>
+              <w:bCs w:val="0"/>
+              <w:caps w:val="0"/>
+              <w:noProof/>
+              <w:sz w:val="22"/>
+              <w:szCs w:val="22"/>
+            </w:rPr>
+          </w:pPr>
+          <w:hyperlink w:anchor="_Toc126594844" w:history="1">
+            <w:r>
+              <w:rPr>
+                <w:rStyle w:val="Hipervnculo"/>
+                <w:noProof/>
+              </w:rPr>
+              <w:t>Referencias</w:t>
+            </w:r>
+            <w:r>
+              <w:rPr>
+                <w:noProof/>
+                <w:webHidden/>
+              </w:rPr>
+              <w:tab/>
+            </w:r>
+            <w:r>
+              <w:rPr>
+                <w:noProof/>
+                <w:webHidden/>
+              </w:rPr>
+              <w:fldChar w:fldCharType="begin"/>
+            </w:r>
+            <w:r>
+              <w:rPr>
+                <w:noProof/>
+                <w:webHidden/>
+              </w:rPr>
+              <w:instrText xml:space="preserve"> PAGEREF _Toc126594844 \h </w:instrText>
+            </w:r>
+            <w:r>
+              <w:rPr>
+                <w:noProof/>
+                <w:webHidden/>
+              </w:rPr>
+            </w:r>
+            <w:r>
+              <w:rPr>
+                <w:noProof/>
+                <w:webHidden/>
+              </w:rPr>
+              <w:fldChar w:fldCharType="separate"/>
+            </w:r>
+            <w:r>
+              <w:rPr>
+                <w:noProof/>
+                <w:webHidden/>
+              </w:rPr>
+              <w:t>12</w:t>
+            </w:r>
+            <w:r>
+              <w:rPr>
+                <w:noProof/>
+                <w:webHidden/>
+              </w:rPr>
+              <w:fldChar w:fldCharType="end"/>
+            </w:r>
+          </w:hyperlink>
+        </w:p>
+        <w:p>
           <w:r>
             <w:rPr>
-              <w:rFonts w:asciiTheme="minorHAnsi" w:eastAsiaTheme="minorHAnsi" w:hAnsiTheme="minorHAnsi" w:cstheme="minorHAnsi"/>
               <w:b/>
               <w:bCs/>
-              <w:color w:val="auto"/>
-              <w:sz w:val="20"/>
             </w:rPr>
-            <w:fldChar w:fldCharType="separate"/>
-          </w:r>
-          <w:r>
-            <w:rPr>
-              <w:rFonts w:asciiTheme="minorHAnsi" w:eastAsiaTheme="minorHAnsi" w:hAnsiTheme="minorHAnsi" w:cstheme="minorHAnsi"/>
-              <w:noProof/>
-              <w:color w:val="auto"/>
-              <w:sz w:val="20"/>
-            </w:rPr>
-            <w:t>No se encontraron entradas de tabla de contenido.</w:t>
-          </w:r>
-          <w:r>
             <w:fldChar w:fldCharType="end"/>
           </w:r>
         </w:p>
@@ -98,6 +569,7 @@
       </w:pPr>
       <w:bookmarkStart w:id="0" w:name="_Toc104894952"/>
       <w:bookmarkStart w:id="1" w:name="_Toc104894983"/>
+      <w:bookmarkStart w:id="2" w:name="_Toc126594838"/>
       <w:r>
         <w:lastRenderedPageBreak/>
         <w:t>¿Qué es GIT</w:t>
@@ -105,6 +577,7 @@
       <w:r>
         <w:t>?</w:t>
       </w:r>
+      <w:bookmarkEnd w:id="2"/>
     </w:p>
     <w:p>
       <w:pPr>
@@ -138,9 +611,11 @@
       <w:pPr>
         <w:pStyle w:val="CEeISITitulo2"/>
       </w:pPr>
+      <w:bookmarkStart w:id="3" w:name="_Toc126594839"/>
       <w:r>
         <w:t>¿Para qué usar GIT?</w:t>
       </w:r>
+      <w:bookmarkEnd w:id="3"/>
     </w:p>
     <w:p>
       <w:pPr>
@@ -241,6 +716,7 @@
       <w:pPr>
         <w:pStyle w:val="CEeISITitulo2"/>
       </w:pPr>
+      <w:bookmarkStart w:id="4" w:name="_Toc126594840"/>
       <w:r>
         <w:t xml:space="preserve">8 </w:t>
       </w:r>
@@ -252,6 +728,7 @@
       <w:r>
         <w:t xml:space="preserve"> por las que debes usar Git</w:t>
       </w:r>
+      <w:bookmarkEnd w:id="4"/>
     </w:p>
     <w:p>
       <w:pPr>
@@ -1427,14 +1904,16 @@
       <w:pPr>
         <w:pStyle w:val="CEeISITtulo1"/>
       </w:pPr>
-      <w:bookmarkStart w:id="2" w:name="_Toc104894953"/>
-      <w:bookmarkStart w:id="3" w:name="_Toc104894984"/>
+      <w:bookmarkStart w:id="5" w:name="_Toc104894953"/>
+      <w:bookmarkStart w:id="6" w:name="_Toc104894984"/>
+      <w:bookmarkStart w:id="7" w:name="_Toc126594841"/>
       <w:r>
         <w:lastRenderedPageBreak/>
         <w:t>Conceptos</w:t>
       </w:r>
-      <w:bookmarkEnd w:id="2"/>
-      <w:bookmarkEnd w:id="3"/>
+      <w:bookmarkEnd w:id="5"/>
+      <w:bookmarkEnd w:id="6"/>
+      <w:bookmarkEnd w:id="7"/>
     </w:p>
     <w:p>
       <w:pPr>
@@ -1639,8 +2118,9 @@
       <w:pPr>
         <w:pStyle w:val="CEeISITtulo1"/>
       </w:pPr>
-      <w:bookmarkStart w:id="4" w:name="_Toc104894954"/>
-      <w:bookmarkStart w:id="5" w:name="_Toc104894985"/>
+      <w:bookmarkStart w:id="8" w:name="_Toc104894954"/>
+      <w:bookmarkStart w:id="9" w:name="_Toc104894985"/>
+      <w:bookmarkStart w:id="10" w:name="_Toc126594842"/>
       <w:r>
         <w:t>G</w:t>
       </w:r>
@@ -1661,8 +2141,9 @@
       <w:r>
         <w:t xml:space="preserve"> en Windows</w:t>
       </w:r>
-      <w:bookmarkEnd w:id="4"/>
-      <w:bookmarkEnd w:id="5"/>
+      <w:bookmarkEnd w:id="8"/>
+      <w:bookmarkEnd w:id="9"/>
+      <w:bookmarkEnd w:id="10"/>
     </w:p>
     <w:p>
       <w:pPr>
@@ -2122,15 +2603,13 @@
         </w:rPr>
         <w:t xml:space="preserve">cd -: nos lleva directamente al </w:t>
       </w:r>
-      <w:proofErr w:type="spellStart"/>
-      <w:r>
-        <w:rPr>
-          <w:rFonts w:cs="Segoe UI"/>
-          <w:spacing w:val="-1"/>
-        </w:rPr>
-        <w:t>ultimo</w:t>
-      </w:r>
-      <w:proofErr w:type="spellEnd"/>
+      <w:r>
+        <w:rPr>
+          <w:rFonts w:cs="Segoe UI"/>
+          <w:spacing w:val="-1"/>
+        </w:rPr>
+        <w:t>último</w:t>
+      </w:r>
       <w:r>
         <w:rPr>
           <w:rFonts w:cs="Segoe UI"/>
@@ -2464,23 +2943,21 @@
           <w:rFonts w:cs="Segoe UI"/>
           <w:spacing w:val="-1"/>
         </w:rPr>
-        <w:t xml:space="preserve"> -r ‘nombre de la carpeta</w:t>
-      </w:r>
-      <w:proofErr w:type="gramStart"/>
-      <w:r>
-        <w:rPr>
-          <w:rFonts w:cs="Segoe UI"/>
-          <w:spacing w:val="-1"/>
-        </w:rPr>
-        <w:t>’ :me</w:t>
-      </w:r>
-      <w:proofErr w:type="gramEnd"/>
-      <w:r>
-        <w:rPr>
-          <w:rFonts w:cs="Segoe UI"/>
-          <w:spacing w:val="-1"/>
-        </w:rPr>
-        <w:t xml:space="preserve"> permite eliminar la carpeta y los archivos dentro de ella de forma recursiva.</w:t>
+        <w:t xml:space="preserve"> -r ‘nombre de la carpeta’:</w:t>
+      </w:r>
+      <w:r>
+        <w:rPr>
+          <w:rFonts w:cs="Segoe UI"/>
+          <w:spacing w:val="-1"/>
+        </w:rPr>
+        <w:t xml:space="preserve"> </w:t>
+      </w:r>
+      <w:r>
+        <w:rPr>
+          <w:rFonts w:cs="Segoe UI"/>
+          <w:spacing w:val="-1"/>
+        </w:rPr>
+        <w:t>me permite eliminar la carpeta y los archivos dentro de ella de forma recursiva.</w:t>
       </w:r>
     </w:p>
     <w:p>
@@ -2636,16 +3113,18 @@
       <w:pPr>
         <w:pStyle w:val="CEeISITtulo1"/>
       </w:pPr>
-      <w:bookmarkStart w:id="6" w:name="_Toc104894955"/>
-      <w:bookmarkStart w:id="7" w:name="_Toc104894986"/>
+      <w:bookmarkStart w:id="11" w:name="_Toc104894955"/>
+      <w:bookmarkStart w:id="12" w:name="_Toc104894986"/>
+      <w:bookmarkStart w:id="13" w:name="_Toc126594843"/>
       <w:r>
         <w:t xml:space="preserve">Primeros </w:t>
       </w:r>
       <w:r>
         <w:t>pasos</w:t>
       </w:r>
-      <w:bookmarkEnd w:id="6"/>
-      <w:bookmarkEnd w:id="7"/>
+      <w:bookmarkEnd w:id="11"/>
+      <w:bookmarkEnd w:id="12"/>
+      <w:bookmarkEnd w:id="13"/>
     </w:p>
     <w:p>
       <w:pPr>
@@ -3808,180 +4287,678 @@
     </w:p>
     <w:p>
       <w:pPr>
-        <w:pStyle w:val="CEeISINormal"/>
-      </w:pPr>
-    </w:p>
-    <w:p>
-      <w:pPr>
-        <w:pStyle w:val="CEeISINormal"/>
-      </w:pPr>
-    </w:p>
-    <w:p>
-      <w:pPr>
-        <w:pStyle w:val="CEeISINormal"/>
-      </w:pPr>
-      <w:r>
-        <w:t xml:space="preserve">Con </w:t>
-      </w:r>
-      <w:proofErr w:type="spellStart"/>
-      <w:r>
-        <w:t>github</w:t>
-      </w:r>
-      <w:proofErr w:type="spellEnd"/>
-      <w:r>
-        <w:t xml:space="preserve"> page podemos probar los proyectos estáticos (sólo con </w:t>
-      </w:r>
-      <w:proofErr w:type="spellStart"/>
-      <w:r>
-        <w:t>html</w:t>
-      </w:r>
-      <w:proofErr w:type="spellEnd"/>
-      <w:r>
-        <w:t xml:space="preserve">, </w:t>
-      </w:r>
-      <w:proofErr w:type="spellStart"/>
-      <w:r>
-        <w:t>css</w:t>
-      </w:r>
-      <w:proofErr w:type="spellEnd"/>
-      <w:r>
-        <w:t xml:space="preserve"> y </w:t>
-      </w:r>
-      <w:proofErr w:type="spellStart"/>
-      <w:r>
-        <w:t>javascript</w:t>
-      </w:r>
-      <w:proofErr w:type="spellEnd"/>
-      <w:r>
-        <w:t xml:space="preserve">) en un hosting gratuito de </w:t>
-      </w:r>
-      <w:proofErr w:type="spellStart"/>
-      <w:r>
-        <w:t>github</w:t>
-      </w:r>
-      <w:proofErr w:type="spellEnd"/>
-      <w:r>
-        <w:t xml:space="preserve">. Desde el repositorio en </w:t>
-      </w:r>
-      <w:proofErr w:type="spellStart"/>
-      <w:r>
-        <w:t>settings</w:t>
-      </w:r>
-      <w:proofErr w:type="spellEnd"/>
-      <w:r>
-        <w:t xml:space="preserve"> | page</w:t>
-      </w:r>
-      <w:r>
-        <w:t xml:space="preserve"> (se puede hacer uno por cada repositorio).</w:t>
-      </w:r>
-    </w:p>
-    <w:p>
-      <w:pPr>
-        <w:pStyle w:val="CEeISINormal"/>
-      </w:pPr>
-      <w:hyperlink r:id="rId14" w:history="1">
-        <w:r>
-          <w:rPr>
-            <w:rStyle w:val="Hipervnculo"/>
-          </w:rPr>
-          <w:t>https://www.youtube.com/watch?v=wL8gCda3pG4</w:t>
-        </w:r>
-      </w:hyperlink>
-    </w:p>
-    <w:p>
-      <w:pPr>
-        <w:pStyle w:val="CEeISINormal"/>
-      </w:pPr>
-    </w:p>
-    <w:p>
-      <w:pPr>
-        <w:pStyle w:val="CEeISINormal"/>
-      </w:pPr>
-    </w:p>
-    <w:p>
-      <w:pPr>
-        <w:pStyle w:val="CEeISINormal"/>
-      </w:pPr>
-      <w:r>
-        <w:t xml:space="preserve">Otras alternativas </w:t>
-      </w:r>
-    </w:p>
-    <w:p>
-      <w:pPr>
-        <w:pStyle w:val="CEeISINormal"/>
-      </w:pPr>
-      <w:r>
-        <w:t xml:space="preserve">Crear y publicar un sitio web con </w:t>
-      </w:r>
-      <w:proofErr w:type="spellStart"/>
-      <w:r>
-        <w:t>netlify</w:t>
-      </w:r>
-      <w:proofErr w:type="spellEnd"/>
-      <w:r>
-        <w:t xml:space="preserve"> (enlazado de forma dinámica a </w:t>
-      </w:r>
-      <w:proofErr w:type="spellStart"/>
-      <w:r>
-        <w:t>github</w:t>
-      </w:r>
-      <w:proofErr w:type="spellEnd"/>
-      <w:r>
-        <w:t>)</w:t>
-      </w:r>
-    </w:p>
-    <w:p>
-      <w:pPr>
-        <w:pStyle w:val="CEeISINormal"/>
-      </w:pPr>
-      <w:hyperlink r:id="rId15" w:history="1">
-        <w:r>
-          <w:rPr>
-            <w:rStyle w:val="Hipervnculo"/>
-          </w:rPr>
-          <w:t>https://www.youtube.com/watch?v=1sWBVXUQTII</w:t>
-        </w:r>
-      </w:hyperlink>
-    </w:p>
-    <w:p>
-      <w:pPr>
-        <w:pStyle w:val="CEeISINormal"/>
-      </w:pPr>
-    </w:p>
-    <w:p>
-      <w:pPr>
-        <w:pStyle w:val="CEeISINormal"/>
-      </w:pPr>
-      <w:r>
-        <w:t>Comparativa de sitios para hosting de pruebas.</w:t>
-      </w:r>
-    </w:p>
-    <w:p>
-      <w:pPr>
-        <w:pStyle w:val="CEeISINormal"/>
-      </w:pPr>
-      <w:hyperlink r:id="rId16" w:history="1">
-        <w:r>
-          <w:rPr>
-            <w:rStyle w:val="Hipervnculo"/>
-          </w:rPr>
-          <w:t>https://geekflare.com/es/best-static-site-hosting-platform/</w:t>
-        </w:r>
-      </w:hyperlink>
-    </w:p>
-    <w:p>
-      <w:pPr>
-        <w:pStyle w:val="CEeISINormal"/>
-      </w:pPr>
+        <w:spacing w:after="160" w:line="259" w:lineRule="auto"/>
+      </w:pPr>
+      <w:r>
+        <w:rPr>
+          <w:noProof/>
+        </w:rPr>
+        <mc:AlternateContent>
+          <mc:Choice Requires="wps">
+            <w:drawing>
+              <wp:anchor distT="45720" distB="45720" distL="114300" distR="114300" simplePos="0" relativeHeight="251660288" behindDoc="0" locked="0" layoutInCell="1" allowOverlap="1" wp14:anchorId="2ADBAB82" wp14:editId="53B60D06">
+                <wp:simplePos x="0" y="0"/>
+                <wp:positionH relativeFrom="margin">
+                  <wp:posOffset>200025</wp:posOffset>
+                </wp:positionH>
+                <wp:positionV relativeFrom="paragraph">
+                  <wp:posOffset>447675</wp:posOffset>
+                </wp:positionV>
+                <wp:extent cx="4921250" cy="3736975"/>
+                <wp:effectExtent l="0" t="0" r="12700" b="15875"/>
+                <wp:wrapSquare wrapText="bothSides"/>
+                <wp:docPr id="217" name="Cuadro de texto 2"/>
+                <wp:cNvGraphicFramePr>
+                  <a:graphicFrameLocks xmlns:a="http://schemas.openxmlformats.org/drawingml/2006/main"/>
+                </wp:cNvGraphicFramePr>
+                <a:graphic xmlns:a="http://schemas.openxmlformats.org/drawingml/2006/main">
+                  <a:graphicData uri="http://schemas.microsoft.com/office/word/2010/wordprocessingShape">
+                    <wps:wsp>
+                      <wps:cNvSpPr txBox="1">
+                        <a:spLocks noChangeArrowheads="1"/>
+                      </wps:cNvSpPr>
+                      <wps:spPr bwMode="auto">
+                        <a:xfrm>
+                          <a:off x="0" y="0"/>
+                          <a:ext cx="4921250" cy="3736975"/>
+                        </a:xfrm>
+                        <a:prstGeom prst="rect">
+                          <a:avLst/>
+                        </a:prstGeom>
+                        <a:gradFill flip="none" rotWithShape="1">
+                          <a:gsLst>
+                            <a:gs pos="0">
+                              <a:schemeClr val="accent1">
+                                <a:lumMod val="5000"/>
+                                <a:lumOff val="95000"/>
+                              </a:schemeClr>
+                            </a:gs>
+                            <a:gs pos="48000">
+                              <a:schemeClr val="accent1">
+                                <a:lumMod val="45000"/>
+                                <a:lumOff val="55000"/>
+                              </a:schemeClr>
+                            </a:gs>
+                            <a:gs pos="77000">
+                              <a:schemeClr val="accent1">
+                                <a:lumMod val="45000"/>
+                                <a:lumOff val="55000"/>
+                              </a:schemeClr>
+                            </a:gs>
+                            <a:gs pos="99000">
+                              <a:schemeClr val="accent1">
+                                <a:lumMod val="30000"/>
+                                <a:lumOff val="70000"/>
+                              </a:schemeClr>
+                            </a:gs>
+                          </a:gsLst>
+                          <a:lin ang="16200000" scaled="1"/>
+                          <a:tileRect/>
+                        </a:gradFill>
+                        <a:ln w="9525">
+                          <a:solidFill>
+                            <a:srgbClr val="000000"/>
+                          </a:solidFill>
+                          <a:miter lim="800000"/>
+                          <a:headEnd/>
+                          <a:tailEnd/>
+                        </a:ln>
+                      </wps:spPr>
+                      <wps:txbx>
+                        <w:txbxContent>
+                          <w:p>
+                            <w:pPr>
+                              <w:pStyle w:val="CEeISITitulo2"/>
+                              <w:jc w:val="center"/>
+                            </w:pPr>
+                            <w:r>
+                              <w:t>HOSTING GRATUITO PARA PRUEBAS</w:t>
+                            </w:r>
+                          </w:p>
+                          <w:p>
+                            <w:pPr>
+                              <w:pStyle w:val="CEeISITitulo2"/>
+                            </w:pPr>
+                          </w:p>
+                          <w:p>
+                            <w:pPr>
+                              <w:pStyle w:val="CEeISINormal"/>
+                            </w:pPr>
+                            <w:r>
+                              <w:t xml:space="preserve">Con </w:t>
+                            </w:r>
+                            <w:proofErr w:type="spellStart"/>
+                            <w:r>
+                              <w:t>github</w:t>
+                            </w:r>
+                            <w:proofErr w:type="spellEnd"/>
+                            <w:r>
+                              <w:t xml:space="preserve"> page podemos probar los proyectos estáticos (sólo con </w:t>
+                            </w:r>
+                            <w:proofErr w:type="spellStart"/>
+                            <w:r>
+                              <w:t>html</w:t>
+                            </w:r>
+                            <w:proofErr w:type="spellEnd"/>
+                            <w:r>
+                              <w:t xml:space="preserve">, </w:t>
+                            </w:r>
+                            <w:proofErr w:type="spellStart"/>
+                            <w:r>
+                              <w:t>css</w:t>
+                            </w:r>
+                            <w:proofErr w:type="spellEnd"/>
+                            <w:r>
+                              <w:t xml:space="preserve"> y </w:t>
+                            </w:r>
+                            <w:proofErr w:type="spellStart"/>
+                            <w:r>
+                              <w:t>javascript</w:t>
+                            </w:r>
+                            <w:proofErr w:type="spellEnd"/>
+                            <w:r>
+                              <w:t xml:space="preserve">) en un hosting gratuito de </w:t>
+                            </w:r>
+                            <w:proofErr w:type="spellStart"/>
+                            <w:r>
+                              <w:t>github</w:t>
+                            </w:r>
+                            <w:proofErr w:type="spellEnd"/>
+                            <w:r>
+                              <w:t xml:space="preserve">. Desde el repositorio en </w:t>
+                            </w:r>
+                            <w:proofErr w:type="spellStart"/>
+                            <w:r>
+                              <w:t>settings</w:t>
+                            </w:r>
+                            <w:proofErr w:type="spellEnd"/>
+                            <w:r>
+                              <w:t xml:space="preserve"> | page (se puede hacer uno por cada repositorio).</w:t>
+                            </w:r>
+                          </w:p>
+                          <w:p>
+                            <w:pPr>
+                              <w:pStyle w:val="CEeISINormal"/>
+                            </w:pPr>
+                            <w:hyperlink r:id="rId14" w:history="1">
+                              <w:r>
+                                <w:rPr>
+                                  <w:rStyle w:val="Hipervnculo"/>
+                                </w:rPr>
+                                <w:t>https://www.youtube.com/watch?v=wL8gCda3pG4</w:t>
+                              </w:r>
+                            </w:hyperlink>
+                          </w:p>
+                          <w:p>
+                            <w:pPr>
+                              <w:pStyle w:val="CEeISINormal"/>
+                            </w:pPr>
+                          </w:p>
+                          <w:p>
+                            <w:pPr>
+                              <w:pStyle w:val="CEeISINormal"/>
+                            </w:pPr>
+                            <w:r>
+                              <w:t xml:space="preserve">Otras alternativas </w:t>
+                            </w:r>
+                          </w:p>
+                          <w:p>
+                            <w:pPr>
+                              <w:pStyle w:val="CEeISINormal"/>
+                            </w:pPr>
+                            <w:r>
+                              <w:t xml:space="preserve">Crear y publicar un sitio web con </w:t>
+                            </w:r>
+                            <w:proofErr w:type="spellStart"/>
+                            <w:r>
+                              <w:t>netlify</w:t>
+                            </w:r>
+                            <w:proofErr w:type="spellEnd"/>
+                            <w:r>
+                              <w:t xml:space="preserve"> (enlazado de forma dinámica a </w:t>
+                            </w:r>
+                            <w:proofErr w:type="spellStart"/>
+                            <w:r>
+                              <w:t>github</w:t>
+                            </w:r>
+                            <w:proofErr w:type="spellEnd"/>
+                            <w:r>
+                              <w:t>)</w:t>
+                            </w:r>
+                          </w:p>
+                          <w:p>
+                            <w:pPr>
+                              <w:pStyle w:val="CEeISINormal"/>
+                            </w:pPr>
+                            <w:hyperlink r:id="rId15" w:history="1">
+                              <w:r>
+                                <w:rPr>
+                                  <w:rStyle w:val="Hipervnculo"/>
+                                </w:rPr>
+                                <w:t>https://www.youtube.com/watch?v=1sWBVXUQTII</w:t>
+                              </w:r>
+                            </w:hyperlink>
+                          </w:p>
+                          <w:p>
+                            <w:pPr>
+                              <w:pStyle w:val="CEeISINormal"/>
+                            </w:pPr>
+                          </w:p>
+                          <w:p>
+                            <w:pPr>
+                              <w:pStyle w:val="CEeISINormal"/>
+                            </w:pPr>
+                            <w:r>
+                              <w:t>Comparativa de sitios para hosting de pruebas.</w:t>
+                            </w:r>
+                          </w:p>
+                          <w:p>
+                            <w:pPr>
+                              <w:pStyle w:val="CEeISINormal"/>
+                            </w:pPr>
+                            <w:hyperlink r:id="rId16" w:history="1">
+                              <w:r>
+                                <w:rPr>
+                                  <w:rStyle w:val="Hipervnculo"/>
+                                </w:rPr>
+                                <w:t>https://geekflare.com/es/best-static-site-hosting-platform/</w:t>
+                              </w:r>
+                            </w:hyperlink>
+                          </w:p>
+                          <w:p/>
+                        </w:txbxContent>
+                      </wps:txbx>
+                      <wps:bodyPr rot="0" vert="horz" wrap="square" lIns="91440" tIns="45720" rIns="91440" bIns="45720" anchor="t" anchorCtr="0">
+                        <a:noAutofit/>
+                      </wps:bodyPr>
+                    </wps:wsp>
+                  </a:graphicData>
+                </a:graphic>
+                <wp14:sizeRelH relativeFrom="margin">
+                  <wp14:pctWidth>0</wp14:pctWidth>
+                </wp14:sizeRelH>
+                <wp14:sizeRelV relativeFrom="margin">
+                  <wp14:pctHeight>0</wp14:pctHeight>
+                </wp14:sizeRelV>
+              </wp:anchor>
+            </w:drawing>
+          </mc:Choice>
+          <mc:Fallback>
+            <w:pict>
+              <v:shapetype w14:anchorId="2ADBAB82" id="_x0000_t202" coordsize="21600,21600" o:spt="202" path="m,l,21600r21600,l21600,xe">
+                <v:stroke joinstyle="miter"/>
+                <v:path gradientshapeok="t" o:connecttype="rect"/>
+              </v:shapetype>
+              <v:shape id="Cuadro de texto 2" o:spid="_x0000_s1026" type="#_x0000_t202" style="position:absolute;margin-left:15.75pt;margin-top:35.25pt;width:387.5pt;height:294.25pt;z-index:251660288;visibility:visible;mso-wrap-style:square;mso-width-percent:0;mso-height-percent:0;mso-wrap-distance-left:9pt;mso-wrap-distance-top:3.6pt;mso-wrap-distance-right:9pt;mso-wrap-distance-bottom:3.6pt;mso-position-horizontal:absolute;mso-position-horizontal-relative:margin;mso-position-vertical:absolute;mso-position-vertical-relative:text;mso-width-percent:0;mso-height-percent:0;mso-width-relative:margin;mso-height-relative:margin;v-text-anchor:top" o:gfxdata="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" fillcolor="#f6f8fc [180]">
+                <v:fill color2="#c7d4ed [980]" rotate="t" angle="180" colors="0 #f6f8fc;31457f #abc0e4;50463f #abc0e4;64881f #c7d5ed" focus="100%" type="gradient"/>
+                <v:textbox>
+                  <w:txbxContent>
+                    <w:p>
+                      <w:pPr>
+                        <w:pStyle w:val="CEeISITitulo2"/>
+                        <w:jc w:val="center"/>
+                      </w:pPr>
+                      <w:r>
+                        <w:t>HOSTING GRATUITO PARA PRUEBAS</w:t>
+                      </w:r>
+                    </w:p>
+                    <w:p>
+                      <w:pPr>
+                        <w:pStyle w:val="CEeISITitulo2"/>
+                      </w:pPr>
+                    </w:p>
+                    <w:p>
+                      <w:pPr>
+                        <w:pStyle w:val="CEeISINormal"/>
+                      </w:pPr>
+                      <w:r>
+                        <w:t xml:space="preserve">Con </w:t>
+                      </w:r>
+                      <w:proofErr w:type="spellStart"/>
+                      <w:r>
+                        <w:t>github</w:t>
+                      </w:r>
+                      <w:proofErr w:type="spellEnd"/>
+                      <w:r>
+                        <w:t xml:space="preserve"> page podemos probar los proyectos estáticos (sólo con </w:t>
+                      </w:r>
+                      <w:proofErr w:type="spellStart"/>
+                      <w:r>
+                        <w:t>html</w:t>
+                      </w:r>
+                      <w:proofErr w:type="spellEnd"/>
+                      <w:r>
+                        <w:t xml:space="preserve">, </w:t>
+                      </w:r>
+                      <w:proofErr w:type="spellStart"/>
+                      <w:r>
+                        <w:t>css</w:t>
+                      </w:r>
+                      <w:proofErr w:type="spellEnd"/>
+                      <w:r>
+                        <w:t xml:space="preserve"> y </w:t>
+                      </w:r>
+                      <w:proofErr w:type="spellStart"/>
+                      <w:r>
+                        <w:t>javascript</w:t>
+                      </w:r>
+                      <w:proofErr w:type="spellEnd"/>
+                      <w:r>
+                        <w:t xml:space="preserve">) en un hosting gratuito de </w:t>
+                      </w:r>
+                      <w:proofErr w:type="spellStart"/>
+                      <w:r>
+                        <w:t>github</w:t>
+                      </w:r>
+                      <w:proofErr w:type="spellEnd"/>
+                      <w:r>
+                        <w:t xml:space="preserve">. Desde el repositorio en </w:t>
+                      </w:r>
+                      <w:proofErr w:type="spellStart"/>
+                      <w:r>
+                        <w:t>settings</w:t>
+                      </w:r>
+                      <w:proofErr w:type="spellEnd"/>
+                      <w:r>
+                        <w:t xml:space="preserve"> | page (se puede hacer uno por cada repositorio).</w:t>
+                      </w:r>
+                    </w:p>
+                    <w:p>
+                      <w:pPr>
+                        <w:pStyle w:val="CEeISINormal"/>
+                      </w:pPr>
+                      <w:hyperlink r:id="rId17" w:history="1">
+                        <w:r>
+                          <w:rPr>
+                            <w:rStyle w:val="Hipervnculo"/>
+                          </w:rPr>
+                          <w:t>https://www.youtube.com/watch?v=wL8gCda3pG4</w:t>
+                        </w:r>
+                      </w:hyperlink>
+                    </w:p>
+                    <w:p>
+                      <w:pPr>
+                        <w:pStyle w:val="CEeISINormal"/>
+                      </w:pPr>
+                    </w:p>
+                    <w:p>
+                      <w:pPr>
+                        <w:pStyle w:val="CEeISINormal"/>
+                      </w:pPr>
+                      <w:r>
+                        <w:t xml:space="preserve">Otras alternativas </w:t>
+                      </w:r>
+                    </w:p>
+                    <w:p>
+                      <w:pPr>
+                        <w:pStyle w:val="CEeISINormal"/>
+                      </w:pPr>
+                      <w:r>
+                        <w:t xml:space="preserve">Crear y publicar un sitio web con </w:t>
+                      </w:r>
+                      <w:proofErr w:type="spellStart"/>
+                      <w:r>
+                        <w:t>netlify</w:t>
+                      </w:r>
+                      <w:proofErr w:type="spellEnd"/>
+                      <w:r>
+                        <w:t xml:space="preserve"> (enlazado de forma dinámica a </w:t>
+                      </w:r>
+                      <w:proofErr w:type="spellStart"/>
+                      <w:r>
+                        <w:t>github</w:t>
+                      </w:r>
+                      <w:proofErr w:type="spellEnd"/>
+                      <w:r>
+                        <w:t>)</w:t>
+                      </w:r>
+                    </w:p>
+                    <w:p>
+                      <w:pPr>
+                        <w:pStyle w:val="CEeISINormal"/>
+                      </w:pPr>
+                      <w:hyperlink r:id="rId18" w:history="1">
+                        <w:r>
+                          <w:rPr>
+                            <w:rStyle w:val="Hipervnculo"/>
+                          </w:rPr>
+                          <w:t>https://www.youtube.com/watch?v=1sWBVXUQTII</w:t>
+                        </w:r>
+                      </w:hyperlink>
+                    </w:p>
+                    <w:p>
+                      <w:pPr>
+                        <w:pStyle w:val="CEeISINormal"/>
+                      </w:pPr>
+                    </w:p>
+                    <w:p>
+                      <w:pPr>
+                        <w:pStyle w:val="CEeISINormal"/>
+                      </w:pPr>
+                      <w:r>
+                        <w:t>Comparativa de sitios para hosting de pruebas.</w:t>
+                      </w:r>
+                    </w:p>
+                    <w:p>
+                      <w:pPr>
+                        <w:pStyle w:val="CEeISINormal"/>
+                      </w:pPr>
+                      <w:hyperlink r:id="rId19" w:history="1">
+                        <w:r>
+                          <w:rPr>
+                            <w:rStyle w:val="Hipervnculo"/>
+                          </w:rPr>
+                          <w:t>https://geekflare.com/es/best-static-site-hosting-platform/</w:t>
+                        </w:r>
+                      </w:hyperlink>
+                    </w:p>
+                    <w:p/>
+                  </w:txbxContent>
+                </v:textbox>
+                <w10:wrap type="square" anchorx="margin"/>
+              </v:shape>
+            </w:pict>
+          </mc:Fallback>
+        </mc:AlternateContent>
+      </w:r>
       <w:r>
         <w:br w:type="page"/>
       </w:r>
+    </w:p>
+    <w:p>
+      <w:pPr>
+        <w:pStyle w:val="CEeIConsola"/>
+      </w:pPr>
       <w:proofErr w:type="spellStart"/>
       <w:r>
         <w:lastRenderedPageBreak/>
-        <w:t>Est</w:t>
-      </w:r>
-      <w:proofErr w:type="spellEnd"/>
+        <w:t>git</w:t>
+      </w:r>
+      <w:proofErr w:type="spellEnd"/>
+      <w:r>
+        <w:t xml:space="preserve"> </w:t>
+      </w:r>
+      <w:proofErr w:type="spellStart"/>
+      <w:r>
+        <w:t>checkout</w:t>
+      </w:r>
+      <w:proofErr w:type="spellEnd"/>
+      <w:r>
+        <w:t xml:space="preserve"> “ID”</w:t>
+      </w:r>
+      <w:r>
+        <w:tab/>
+        <w:t xml:space="preserve">//para viajar al estado del </w:t>
+      </w:r>
+      <w:proofErr w:type="spellStart"/>
+      <w:r>
+        <w:t>commit</w:t>
+      </w:r>
+      <w:proofErr w:type="spellEnd"/>
+      <w:r>
+        <w:t xml:space="preserve"> indicado en el ID </w:t>
+      </w:r>
+    </w:p>
+    <w:p>
+      <w:pPr>
+        <w:pStyle w:val="CEeISINormal"/>
+      </w:pPr>
+      <w:r>
+        <w:t xml:space="preserve">¡¡OJO!! Con </w:t>
+      </w:r>
+      <w:proofErr w:type="spellStart"/>
+      <w:r>
+        <w:t>checkout</w:t>
+      </w:r>
+      <w:proofErr w:type="spellEnd"/>
+      <w:r>
+        <w:t xml:space="preserve"> sólo viajamos en el tiempo. No debemos hacer modificaciones se debe usar sólo para ver</w:t>
+      </w:r>
+      <w:r>
+        <w:t>.</w:t>
+      </w:r>
+      <w:r>
+        <w:t xml:space="preserve"> </w:t>
+      </w:r>
+    </w:p>
+    <w:p>
+      <w:pPr>
+        <w:spacing w:after="160" w:line="259" w:lineRule="auto"/>
+      </w:pPr>
+    </w:p>
+    <w:p>
+      <w:pPr>
+        <w:pStyle w:val="CEeIConsola"/>
+      </w:pPr>
+      <w:proofErr w:type="spellStart"/>
+      <w:r>
+        <w:t>git</w:t>
+      </w:r>
+      <w:proofErr w:type="spellEnd"/>
+      <w:r>
+        <w:t xml:space="preserve"> </w:t>
+      </w:r>
+      <w:proofErr w:type="spellStart"/>
+      <w:r>
+        <w:t>branch</w:t>
+      </w:r>
+      <w:proofErr w:type="spellEnd"/>
+      <w:r>
+        <w:t xml:space="preserve"> -m </w:t>
+      </w:r>
+      <w:proofErr w:type="gramStart"/>
+      <w:r>
+        <w:t>master</w:t>
+      </w:r>
+      <w:proofErr w:type="gramEnd"/>
+      <w:r>
+        <w:t xml:space="preserve"> </w:t>
+      </w:r>
+      <w:proofErr w:type="spellStart"/>
+      <w:r>
+        <w:t>main</w:t>
+      </w:r>
+      <w:proofErr w:type="spellEnd"/>
+      <w:r>
+        <w:t xml:space="preserve"> </w:t>
+      </w:r>
+      <w:r>
+        <w:tab/>
+        <w:t xml:space="preserve">// para cambiar de nombre la rama de master a </w:t>
+      </w:r>
+      <w:proofErr w:type="spellStart"/>
+      <w:r>
+        <w:t>main</w:t>
+      </w:r>
+      <w:proofErr w:type="spellEnd"/>
+    </w:p>
+    <w:p>
+      <w:pPr>
+        <w:pStyle w:val="CEeISINormal"/>
+      </w:pPr>
+      <w:r>
+        <w:t xml:space="preserve">Si queremos que a partir de ahora todos los proyectos que creemos tengan de nombre la rama </w:t>
+      </w:r>
+      <w:proofErr w:type="spellStart"/>
+      <w:r>
+        <w:t>main</w:t>
+      </w:r>
+      <w:proofErr w:type="spellEnd"/>
+      <w:r>
+        <w:t xml:space="preserve"> usaremos esta sentencia</w:t>
+      </w:r>
+    </w:p>
+    <w:p>
+      <w:pPr>
+        <w:pStyle w:val="CEeIConsola"/>
+      </w:pPr>
+      <w:proofErr w:type="spellStart"/>
+      <w:r>
+        <w:t>git</w:t>
+      </w:r>
+      <w:proofErr w:type="spellEnd"/>
+      <w:r>
+        <w:t xml:space="preserve"> </w:t>
+      </w:r>
+      <w:proofErr w:type="spellStart"/>
+      <w:r>
+        <w:t>config</w:t>
+      </w:r>
+      <w:proofErr w:type="spellEnd"/>
+      <w:r>
+        <w:t xml:space="preserve"> –global </w:t>
+      </w:r>
+      <w:proofErr w:type="spellStart"/>
+      <w:proofErr w:type="gramStart"/>
+      <w:r>
+        <w:t>init.defaultBranch</w:t>
+      </w:r>
+      <w:proofErr w:type="spellEnd"/>
+      <w:proofErr w:type="gramEnd"/>
+      <w:r>
+        <w:t xml:space="preserve"> </w:t>
+      </w:r>
+      <w:proofErr w:type="spellStart"/>
+      <w:r>
+        <w:t>main</w:t>
+      </w:r>
+      <w:proofErr w:type="spellEnd"/>
+      <w:r>
+        <w:t xml:space="preserve"> </w:t>
+      </w:r>
+      <w:r>
+        <w:tab/>
+      </w:r>
+    </w:p>
+    <w:p>
+      <w:pPr>
+        <w:pStyle w:val="CEeISINormal"/>
+      </w:pPr>
+    </w:p>
+    <w:p>
+      <w:pPr>
+        <w:pStyle w:val="CEeISINormal"/>
+      </w:pPr>
+      <w:r>
+        <w:t xml:space="preserve">Para viajar en el tiempo y ahora sí borrar </w:t>
+      </w:r>
+      <w:proofErr w:type="spellStart"/>
+      <w:r>
+        <w:t>commits</w:t>
+      </w:r>
+      <w:proofErr w:type="spellEnd"/>
+      <w:r>
+        <w:t xml:space="preserve"> usamos </w:t>
+      </w:r>
+    </w:p>
+    <w:p>
+      <w:pPr>
+        <w:pStyle w:val="CEeIConsola"/>
+      </w:pPr>
+      <w:proofErr w:type="spellStart"/>
+      <w:r>
+        <w:t>git</w:t>
+      </w:r>
+      <w:proofErr w:type="spellEnd"/>
+      <w:r>
+        <w:t xml:space="preserve"> </w:t>
+      </w:r>
+      <w:proofErr w:type="spellStart"/>
+      <w:r>
+        <w:t>reset</w:t>
+      </w:r>
+      <w:proofErr w:type="spellEnd"/>
+      <w:r>
+        <w:t xml:space="preserve"> “ID”</w:t>
+      </w:r>
+    </w:p>
+    <w:p>
+      <w:pPr>
+        <w:pStyle w:val="CEeISINormal"/>
+      </w:pPr>
+    </w:p>
+    <w:p>
+      <w:pPr>
+        <w:pStyle w:val="CEeISINormal"/>
+      </w:pPr>
+    </w:p>
+    <w:p>
+      <w:pPr>
+        <w:pStyle w:val="CEeISINormal"/>
+      </w:pPr>
+      <w:r>
+        <w:br w:type="page"/>
+      </w:r>
+    </w:p>
+    <w:p>
+      <w:pPr>
+        <w:pStyle w:val="CEeISINormal"/>
+      </w:pPr>
+    </w:p>
+    <w:p>
+      <w:pPr>
+        <w:pStyle w:val="CEeISINormal"/>
+      </w:pPr>
     </w:p>
     <w:p>
       <w:pPr>
@@ -3992,9 +4969,11 @@
       <w:pPr>
         <w:pStyle w:val="CEeISITtulo1"/>
       </w:pPr>
+      <w:bookmarkStart w:id="14" w:name="_Toc126594844"/>
       <w:r>
         <w:t>Referencias</w:t>
       </w:r>
+      <w:bookmarkEnd w:id="14"/>
     </w:p>
     <w:p>
       <w:pPr>
@@ -4153,7 +5132,7 @@
                     </pic:cNvPicPr>
                   </pic:nvPicPr>
                   <pic:blipFill>
-                    <a:blip r:embed="rId17">
+                    <a:blip r:embed="rId20">
                       <a:extLst>
                         <a:ext uri="{28A0092B-C50C-407E-A947-70E740481C1C}">
                           <a14:useLocalDpi xmlns:a14="http://schemas.microsoft.com/office/drawing/2010/main" val="0"/>

</xml_diff>

<commit_message>
ramas y legamos al git merge
</commit_message>
<xml_diff>
--- a/Sobre GIT/sobre git y github.docx
+++ b/Sobre GIT/sobre git y github.docx
@@ -4,6 +4,12 @@
   <w:body>
     <w:sdt>
       <w:sdtPr>
+        <w:rPr>
+          <w:rFonts w:ascii="Times New Roman" w:eastAsiaTheme="minorHAnsi" w:hAnsi="Times New Roman" w:cstheme="minorBidi"/>
+          <w:color w:val="auto"/>
+          <w:sz w:val="20"/>
+          <w:szCs w:val="20"/>
+        </w:rPr>
         <w:id w:val="-511377596"/>
         <w:docPartObj>
           <w:docPartGallery w:val="Table of Contents"/>
@@ -12,12 +18,8 @@
       </w:sdtPr>
       <w:sdtEndPr>
         <w:rPr>
-          <w:rFonts w:ascii="Times New Roman" w:eastAsiaTheme="minorHAnsi" w:hAnsi="Times New Roman" w:cstheme="minorBidi"/>
           <w:b/>
           <w:bCs/>
-          <w:color w:val="auto"/>
-          <w:sz w:val="20"/>
-          <w:szCs w:val="20"/>
         </w:rPr>
       </w:sdtEndPr>
       <w:sdtContent>
@@ -567,9 +569,9 @@
       <w:pPr>
         <w:pStyle w:val="CEeISITtulo1"/>
       </w:pPr>
-      <w:bookmarkStart w:id="0" w:name="_Toc104894952"/>
-      <w:bookmarkStart w:id="1" w:name="_Toc104894983"/>
-      <w:bookmarkStart w:id="2" w:name="_Toc126594838"/>
+      <w:bookmarkStart w:id="0" w:name="_Toc126594838"/>
+      <w:bookmarkStart w:id="1" w:name="_Toc104894952"/>
+      <w:bookmarkStart w:id="2" w:name="_Toc104894983"/>
       <w:r>
         <w:lastRenderedPageBreak/>
         <w:t>¿Qué es GIT</w:t>
@@ -577,7 +579,7 @@
       <w:r>
         <w:t>?</w:t>
       </w:r>
-      <w:bookmarkEnd w:id="2"/>
+      <w:bookmarkEnd w:id="0"/>
     </w:p>
     <w:p>
       <w:pPr>
@@ -1885,8 +1887,8 @@
         <w:pStyle w:val="CEeISINormal"/>
       </w:pPr>
     </w:p>
-    <w:bookmarkEnd w:id="0"/>
     <w:bookmarkEnd w:id="1"/>
+    <w:bookmarkEnd w:id="2"/>
     <w:p>
       <w:pPr>
         <w:spacing w:after="160" w:line="259" w:lineRule="auto"/>
@@ -3822,9 +3824,14 @@
       <w:r>
         <w:t xml:space="preserve"> </w:t>
       </w:r>
+      <w:proofErr w:type="spellStart"/>
       <w:proofErr w:type="gramStart"/>
       <w:r>
-        <w:t>add .</w:t>
+        <w:t>add</w:t>
+      </w:r>
+      <w:proofErr w:type="spellEnd"/>
+      <w:r>
+        <w:t xml:space="preserve"> .</w:t>
       </w:r>
       <w:proofErr w:type="gramEnd"/>
       <w:r>
@@ -4040,8 +4047,16 @@
       <w:pPr>
         <w:pStyle w:val="CEeIConsola"/>
       </w:pPr>
-      <w:r>
-        <w:t xml:space="preserve">Git </w:t>
+      <w:proofErr w:type="spellStart"/>
+      <w:r>
+        <w:t>g</w:t>
+      </w:r>
+      <w:r>
+        <w:t>it</w:t>
+      </w:r>
+      <w:proofErr w:type="spellEnd"/>
+      <w:r>
+        <w:t xml:space="preserve"> </w:t>
       </w:r>
       <w:proofErr w:type="spellStart"/>
       <w:r>
@@ -4161,8 +4176,16 @@
       <w:pPr>
         <w:pStyle w:val="CEeIConsola"/>
       </w:pPr>
-      <w:r>
-        <w:t>Git log --</w:t>
+      <w:proofErr w:type="spellStart"/>
+      <w:r>
+        <w:t>g</w:t>
+      </w:r>
+      <w:r>
+        <w:t>it</w:t>
+      </w:r>
+      <w:proofErr w:type="spellEnd"/>
+      <w:r>
+        <w:t xml:space="preserve"> log --</w:t>
       </w:r>
       <w:proofErr w:type="spellStart"/>
       <w:r>
@@ -4186,8 +4209,16 @@
       <w:pPr>
         <w:pStyle w:val="CEeIConsola"/>
       </w:pPr>
-      <w:r>
-        <w:t xml:space="preserve">Git clone </w:t>
+      <w:proofErr w:type="spellStart"/>
+      <w:r>
+        <w:t>g</w:t>
+      </w:r>
+      <w:r>
+        <w:t>it</w:t>
+      </w:r>
+      <w:proofErr w:type="spellEnd"/>
+      <w:r>
+        <w:t xml:space="preserve"> clone </w:t>
       </w:r>
       <w:hyperlink r:id="rId13" w:history="1">
         <w:r>
@@ -4224,8 +4255,16 @@
       <w:pPr>
         <w:pStyle w:val="CEeIConsola"/>
       </w:pPr>
-      <w:r>
-        <w:t>Git remote -v</w:t>
+      <w:proofErr w:type="spellStart"/>
+      <w:r>
+        <w:t>g</w:t>
+      </w:r>
+      <w:r>
+        <w:t>it</w:t>
+      </w:r>
+      <w:proofErr w:type="spellEnd"/>
+      <w:r>
+        <w:t xml:space="preserve"> remote -v</w:t>
       </w:r>
       <w:r>
         <w:tab/>
@@ -4900,7 +4939,13 @@
         <w:pStyle w:val="CEeISINormal"/>
       </w:pPr>
       <w:r>
-        <w:t xml:space="preserve">Para viajar en el tiempo y ahora sí borrar </w:t>
+        <w:t>Para viajar en el tiempo y ahora sí</w:t>
+      </w:r>
+      <w:r>
+        <w:t>,</w:t>
+      </w:r>
+      <w:r>
+        <w:t xml:space="preserve"> borrar </w:t>
       </w:r>
       <w:proofErr w:type="spellStart"/>
       <w:r>
@@ -4939,8 +4984,302 @@
     </w:p>
     <w:p>
       <w:pPr>
-        <w:pStyle w:val="CEeISINormal"/>
-      </w:pPr>
+        <w:pStyle w:val="CEeIConsola"/>
+      </w:pPr>
+      <w:proofErr w:type="spellStart"/>
+      <w:r>
+        <w:t>git</w:t>
+      </w:r>
+      <w:proofErr w:type="spellEnd"/>
+      <w:r>
+        <w:t xml:space="preserve"> </w:t>
+      </w:r>
+      <w:proofErr w:type="spellStart"/>
+      <w:r>
+        <w:t>reflog</w:t>
+      </w:r>
+      <w:proofErr w:type="spellEnd"/>
+      <w:r>
+        <w:tab/>
+      </w:r>
+      <w:r>
+        <w:tab/>
+        <w:t xml:space="preserve"> //nos muestra todo el historial de los </w:t>
+      </w:r>
+      <w:proofErr w:type="spellStart"/>
+      <w:r>
+        <w:t>commits</w:t>
+      </w:r>
+      <w:proofErr w:type="spellEnd"/>
+      <w:r>
+        <w:t xml:space="preserve"> realizados incluso de un </w:t>
+      </w:r>
+      <w:proofErr w:type="spellStart"/>
+      <w:r>
+        <w:t>git</w:t>
+      </w:r>
+      <w:proofErr w:type="spellEnd"/>
+      <w:r>
+        <w:t xml:space="preserve"> </w:t>
+      </w:r>
+      <w:proofErr w:type="spellStart"/>
+      <w:r>
+        <w:t>reset</w:t>
+      </w:r>
+      <w:proofErr w:type="spellEnd"/>
+      <w:r>
+        <w:t xml:space="preserve"> –</w:t>
+      </w:r>
+      <w:proofErr w:type="spellStart"/>
+      <w:r>
+        <w:t>hard</w:t>
+      </w:r>
+      <w:proofErr w:type="spellEnd"/>
+      <w:r>
+        <w:t xml:space="preserve"> (que borra ficheros)</w:t>
+      </w:r>
+    </w:p>
+    <w:p>
+      <w:pPr>
+        <w:pStyle w:val="CEeISINormal"/>
+      </w:pPr>
+      <w:proofErr w:type="gramStart"/>
+      <w:r>
+        <w:t>OJO!!</w:t>
+      </w:r>
+      <w:proofErr w:type="gramEnd"/>
+      <w:r>
+        <w:t xml:space="preserve"> No es recomendable hacer un </w:t>
+      </w:r>
+      <w:proofErr w:type="spellStart"/>
+      <w:r>
+        <w:t>git</w:t>
+      </w:r>
+      <w:proofErr w:type="spellEnd"/>
+      <w:r>
+        <w:t xml:space="preserve"> </w:t>
+      </w:r>
+      <w:proofErr w:type="spellStart"/>
+      <w:r>
+        <w:t>reset</w:t>
+      </w:r>
+      <w:proofErr w:type="spellEnd"/>
+      <w:r>
+        <w:t xml:space="preserve"> si tenemos subido ya al repositorio remoto información. El </w:t>
+      </w:r>
+      <w:proofErr w:type="spellStart"/>
+      <w:r>
+        <w:t>git</w:t>
+      </w:r>
+      <w:proofErr w:type="spellEnd"/>
+      <w:r>
+        <w:t xml:space="preserve"> </w:t>
+      </w:r>
+      <w:proofErr w:type="spellStart"/>
+      <w:r>
+        <w:t>reset</w:t>
+      </w:r>
+      <w:proofErr w:type="spellEnd"/>
+      <w:r>
+        <w:t xml:space="preserve"> borrará </w:t>
+      </w:r>
+      <w:proofErr w:type="spellStart"/>
+      <w:r>
+        <w:t>commit</w:t>
+      </w:r>
+      <w:proofErr w:type="spellEnd"/>
+      <w:r>
+        <w:t xml:space="preserve"> y darán conflicto cuando se vaya a subir nuevas actualizaciones</w:t>
+      </w:r>
+    </w:p>
+    <w:p>
+      <w:pPr>
+        <w:pStyle w:val="CEeISINormal"/>
+      </w:pPr>
+    </w:p>
+    <w:p>
+      <w:pPr>
+        <w:pStyle w:val="CEeIConsola"/>
+      </w:pPr>
+      <w:proofErr w:type="spellStart"/>
+      <w:r>
+        <w:t>git</w:t>
+      </w:r>
+      <w:proofErr w:type="spellEnd"/>
+      <w:r>
+        <w:t xml:space="preserve"> </w:t>
+      </w:r>
+      <w:proofErr w:type="spellStart"/>
+      <w:r>
+        <w:t>revert</w:t>
+      </w:r>
+      <w:proofErr w:type="spellEnd"/>
+      <w:r>
+        <w:t xml:space="preserve"> “ID”</w:t>
+      </w:r>
+      <w:r>
+        <w:tab/>
+      </w:r>
+      <w:r>
+        <w:tab/>
+      </w:r>
+      <w:r>
+        <w:tab/>
+        <w:t xml:space="preserve">// deshace los cambios de un </w:t>
+      </w:r>
+      <w:proofErr w:type="spellStart"/>
+      <w:r>
+        <w:t>commit</w:t>
+      </w:r>
+      <w:proofErr w:type="spellEnd"/>
+      <w:r>
+        <w:t xml:space="preserve"> y genera otro </w:t>
+      </w:r>
+      <w:r>
+        <w:t xml:space="preserve"> </w:t>
+      </w:r>
+    </w:p>
+    <w:p>
+      <w:pPr>
+        <w:pStyle w:val="CEeISINormal"/>
+      </w:pPr>
+      <w:r>
+        <w:t xml:space="preserve"> </w:t>
+      </w:r>
+    </w:p>
+    <w:p>
+      <w:pPr>
+        <w:pStyle w:val="CEeISINormal"/>
+      </w:pPr>
+      <w:r>
+        <w:t>se crean ramas para segmentar el trabajo entre desarrolladores se puede crear una por cada funcionalidad</w:t>
+      </w:r>
+    </w:p>
+    <w:p>
+      <w:pPr>
+        <w:pStyle w:val="CEeIConsola"/>
+      </w:pPr>
+      <w:proofErr w:type="spellStart"/>
+      <w:r>
+        <w:t>git</w:t>
+      </w:r>
+      <w:proofErr w:type="spellEnd"/>
+      <w:r>
+        <w:t xml:space="preserve"> </w:t>
+      </w:r>
+      <w:proofErr w:type="spellStart"/>
+      <w:r>
+        <w:t>branch</w:t>
+      </w:r>
+      <w:proofErr w:type="spellEnd"/>
+      <w:r>
+        <w:t xml:space="preserve"> </w:t>
+      </w:r>
+      <w:r>
+        <w:tab/>
+      </w:r>
+      <w:r>
+        <w:tab/>
+      </w:r>
+      <w:r>
+        <w:tab/>
+      </w:r>
+      <w:r>
+        <w:tab/>
+        <w:t>//para saber en qué rama estamos</w:t>
+      </w:r>
+    </w:p>
+    <w:p>
+      <w:pPr>
+        <w:pStyle w:val="CEeIConsola"/>
+      </w:pPr>
+      <w:proofErr w:type="spellStart"/>
+      <w:r>
+        <w:t>git</w:t>
+      </w:r>
+      <w:proofErr w:type="spellEnd"/>
+      <w:r>
+        <w:t xml:space="preserve"> </w:t>
+      </w:r>
+      <w:proofErr w:type="spellStart"/>
+      <w:r>
+        <w:t>branch</w:t>
+      </w:r>
+      <w:proofErr w:type="spellEnd"/>
+      <w:r>
+        <w:t xml:space="preserve"> “nombre de rama” </w:t>
+      </w:r>
+      <w:r>
+        <w:tab/>
+        <w:t>//para crear una rama</w:t>
+      </w:r>
+    </w:p>
+    <w:p>
+      <w:pPr>
+        <w:pStyle w:val="CEeIConsola"/>
+      </w:pPr>
+      <w:proofErr w:type="spellStart"/>
+      <w:r>
+        <w:t>git</w:t>
+      </w:r>
+      <w:proofErr w:type="spellEnd"/>
+      <w:r>
+        <w:t xml:space="preserve"> </w:t>
+      </w:r>
+      <w:proofErr w:type="spellStart"/>
+      <w:r>
+        <w:t>checkout</w:t>
+      </w:r>
+      <w:proofErr w:type="spellEnd"/>
+      <w:r>
+        <w:t xml:space="preserve"> “nombre de rama”</w:t>
+      </w:r>
+      <w:r>
+        <w:tab/>
+        <w:t xml:space="preserve">//para viajar a esa rama </w:t>
+      </w:r>
+    </w:p>
+    <w:p>
+      <w:pPr>
+        <w:pStyle w:val="CEeISINormal"/>
+      </w:pPr>
+    </w:p>
+    <w:p>
+      <w:pPr>
+        <w:pStyle w:val="CEeISINormal"/>
+      </w:pPr>
+      <w:r>
+        <w:t xml:space="preserve">Para fusionar las ramas nos debemos posicionar en la rama que va a recibir los cambios (normalmente la rama </w:t>
+      </w:r>
+      <w:proofErr w:type="spellStart"/>
+      <w:r>
+        <w:t>main</w:t>
+      </w:r>
+      <w:proofErr w:type="spellEnd"/>
+      <w:r>
+        <w:t>)</w:t>
+      </w:r>
+    </w:p>
+    <w:p>
+      <w:pPr>
+        <w:pStyle w:val="CEeIConsola"/>
+      </w:pPr>
+      <w:proofErr w:type="spellStart"/>
+      <w:r>
+        <w:t>git</w:t>
+      </w:r>
+      <w:proofErr w:type="spellEnd"/>
+      <w:r>
+        <w:t xml:space="preserve"> </w:t>
+      </w:r>
+      <w:proofErr w:type="spellStart"/>
+      <w:r>
+        <w:t>merge</w:t>
+      </w:r>
+      <w:proofErr w:type="spellEnd"/>
+      <w:r>
+        <w:t xml:space="preserve"> “nombre de rama”</w:t>
+      </w:r>
     </w:p>
     <w:p>
       <w:pPr>

</xml_diff>

<commit_message>
añadidos comandos y finalizado tutorial de bluuweb
</commit_message>
<xml_diff>
--- a/Sobre GIT/sobre git y github.docx
+++ b/Sobre GIT/sobre git y github.docx
@@ -994,25 +994,7 @@
           <w:color w:val="4A4A4A"/>
           <w:spacing w:val="5"/>
         </w:rPr>
-        <w:t xml:space="preserve"> es la única forma de volver atrás en un mismo archivo, eso teniendo en cuenta que el archivo o el editor tengan la historia </w:t>
-      </w:r>
-      <w:proofErr w:type="gramStart"/>
-      <w:r>
-        <w:rPr>
-          <w:rFonts w:ascii="Source Sans Pro" w:hAnsi="Source Sans Pro"/>
-          <w:color w:val="4A4A4A"/>
-          <w:spacing w:val="5"/>
-        </w:rPr>
-        <w:t>del mismo</w:t>
-      </w:r>
-      <w:proofErr w:type="gramEnd"/>
-      <w:r>
-        <w:rPr>
-          <w:rFonts w:ascii="Source Sans Pro" w:hAnsi="Source Sans Pro"/>
-          <w:color w:val="4A4A4A"/>
-          <w:spacing w:val="5"/>
-        </w:rPr>
-        <w:t>, de lo contrario, estamos perdidos.</w:t>
+        <w:t xml:space="preserve"> es la única forma de volver atrás en un mismo archivo, eso teniendo en cuenta que el archivo o el editor tengan la historia del mismo, de lo contrario, estamos perdidos.</w:t>
       </w:r>
       <w:r>
         <w:rPr>
@@ -1148,18 +1130,8 @@
           <w:color w:val="4A4A4A"/>
           <w:spacing w:val="5"/>
         </w:rPr>
-        <w:t xml:space="preserve">. Quienes tienen permiso a que archivos, </w:t>
-      </w:r>
-      <w:proofErr w:type="gramStart"/>
-      <w:r>
-        <w:rPr>
-          <w:rFonts w:ascii="Source Sans Pro" w:hAnsi="Source Sans Pro"/>
-          <w:color w:val="4A4A4A"/>
-          <w:spacing w:val="5"/>
-        </w:rPr>
-        <w:t>cómo nos ponemos de acuerdo para editar código sin pisar el trabajo del otro, cómo evitamos que se borre o pierda parte del trabajo por algún error?</w:t>
-      </w:r>
-      <w:proofErr w:type="gramEnd"/>
+        <w:t>. Quienes tienen permiso a que archivos, cómo nos ponemos de acuerdo para editar código sin pisar el trabajo del otro, cómo evitamos que se borre o pierda parte del trabajo por algún error?</w:t>
+      </w:r>
     </w:p>
     <w:p>
       <w:pPr>
@@ -1257,25 +1229,7 @@
           <w:color w:val="4A4A4A"/>
           <w:spacing w:val="5"/>
         </w:rPr>
-        <w:t> (despliegue) de un proyecto, al subir solamente los cambios (</w:t>
-      </w:r>
-      <w:proofErr w:type="gramStart"/>
-      <w:r>
-        <w:rPr>
-          <w:rFonts w:ascii="Source Sans Pro" w:hAnsi="Source Sans Pro"/>
-          <w:color w:val="4A4A4A"/>
-          <w:spacing w:val="5"/>
-        </w:rPr>
-        <w:t>no los archivos cambiados, sólo los cambios!</w:t>
-      </w:r>
-      <w:proofErr w:type="gramEnd"/>
-      <w:r>
-        <w:rPr>
-          <w:rFonts w:ascii="Source Sans Pro" w:hAnsi="Source Sans Pro"/>
-          <w:color w:val="4A4A4A"/>
-          <w:spacing w:val="5"/>
-        </w:rPr>
-        <w:t>), que en Git se conoce como "</w:t>
+        <w:t> (despliegue) de un proyecto, al subir solamente los cambios (no los archivos cambiados, sólo los cambios!), que en Git se conoce como "</w:t>
       </w:r>
       <w:proofErr w:type="spellStart"/>
       <w:r>
@@ -1427,7 +1381,6 @@
           <w:spacing w:val="5"/>
         </w:rPr>
       </w:pPr>
-      <w:proofErr w:type="gramStart"/>
       <w:r>
         <w:rPr>
           <w:rFonts w:ascii="Source Sans Pro" w:hAnsi="Source Sans Pro"/>
@@ -1491,7 +1444,6 @@
         </w:rPr>
         <w:t xml:space="preserve"> y enviarnos su resultado), dejándonos tiempo libre para cosas más productivas!</w:t>
       </w:r>
-      <w:proofErr w:type="gramEnd"/>
     </w:p>
     <w:p>
       <w:pPr>
@@ -5285,6 +5237,45 @@
       <w:pPr>
         <w:pStyle w:val="CEeISINormal"/>
       </w:pPr>
+    </w:p>
+    <w:p>
+      <w:pPr>
+        <w:pStyle w:val="CEeIConsola"/>
+      </w:pPr>
+      <w:proofErr w:type="spellStart"/>
+      <w:r>
+        <w:t>git</w:t>
+      </w:r>
+      <w:proofErr w:type="spellEnd"/>
+      <w:r>
+        <w:t xml:space="preserve"> </w:t>
+      </w:r>
+      <w:proofErr w:type="spellStart"/>
+      <w:r>
+        <w:t>pull</w:t>
+      </w:r>
+      <w:proofErr w:type="spellEnd"/>
+      <w:r>
+        <w:t xml:space="preserve"> </w:t>
+      </w:r>
+      <w:r>
+        <w:tab/>
+      </w:r>
+      <w:r>
+        <w:tab/>
+        <w:t xml:space="preserve">//para traer </w:t>
+      </w:r>
+      <w:r>
+        <w:t xml:space="preserve">el </w:t>
+      </w:r>
+      <w:proofErr w:type="spellStart"/>
+      <w:r>
+        <w:t>repositoro</w:t>
+      </w:r>
+      <w:proofErr w:type="spellEnd"/>
+      <w:r>
+        <w:t xml:space="preserve"> desde el sitio remoto</w:t>
+      </w:r>
       <w:r>
         <w:br w:type="page"/>
       </w:r>

</xml_diff>